<commit_message>
chore:Complete course feedback for English Alive
</commit_message>
<xml_diff>
--- a/English_Alive/Kerri_feedback.docx
+++ b/English_Alive/Kerri_feedback.docx
@@ -512,10 +512,10 @@
         <w:tblLook w:val="04A0" w:firstRow="1" w:lastRow="0" w:firstColumn="1" w:lastColumn="0" w:noHBand="0" w:noVBand="1"/>
       </w:tblPr>
       <w:tblGrid>
-        <w:gridCol w:w="827"/>
-        <w:gridCol w:w="2969"/>
-        <w:gridCol w:w="2833"/>
-        <w:gridCol w:w="8159"/>
+        <w:gridCol w:w="826"/>
+        <w:gridCol w:w="2944"/>
+        <w:gridCol w:w="2800"/>
+        <w:gridCol w:w="7992"/>
       </w:tblGrid>
       <w:tr>
         <w:tc>
@@ -1709,8 +1709,6 @@
               </w:rPr>
               <w:t>We didn’t have time for #5</w:t>
             </w:r>
-            <w:bookmarkStart w:id="0" w:name="_GoBack"/>
-            <w:bookmarkEnd w:id="0"/>
           </w:p>
         </w:tc>
       </w:tr>
@@ -2100,15 +2098,7 @@
               </w:numPr>
             </w:pPr>
             <w:r>
-              <w:t xml:space="preserve">We played one round of bingo, first with a student winning vertically using the student made sentences. Then we continued to play </w:t>
-            </w:r>
-            <w:proofErr w:type="spellStart"/>
-            <w:r>
-              <w:t>to</w:t>
-            </w:r>
-            <w:proofErr w:type="spellEnd"/>
-            <w:r>
-              <w:t xml:space="preserve"> “whoever could fill the card first”  with me giving them sentences in past and the student finding the verb in present. Note: to do that again it would be helpful to have a list of all the verbs on the bingo cards. The winner ended up being the student with the card I could read…</w:t>
+              <w:t>We played one round of bingo, first with a student winning vertically using the student made sentences. Then we continued to play to “whoever could fill the card first”  with me giving them sentences in past and the student finding the verb in present. Note: to do that again it would be helpful to have a list of all the verbs on the bingo cards. The winner ended up being the student with the card I could read…</w:t>
             </w:r>
           </w:p>
           <w:p>
@@ -2311,6 +2301,168 @@
                 <w:szCs w:val="28"/>
               </w:rPr>
             </w:pPr>
+            <w:r>
+              <w:rPr>
+                <w:b/>
+                <w:sz w:val="28"/>
+                <w:szCs w:val="28"/>
+              </w:rPr>
+              <w:t>Class 7 – Feedback</w:t>
+            </w:r>
+          </w:p>
+          <w:p>
+            <w:pPr>
+              <w:jc w:val="center"/>
+              <w:rPr>
+                <w:b/>
+                <w:sz w:val="28"/>
+                <w:szCs w:val="28"/>
+              </w:rPr>
+            </w:pPr>
+          </w:p>
+          <w:p>
+            <w:pPr>
+              <w:pStyle w:val="ListParagraph"/>
+              <w:numPr>
+                <w:ilvl w:val="0"/>
+                <w:numId w:val="8"/>
+              </w:numPr>
+              <w:rPr>
+                <w:b/>
+                <w:sz w:val="28"/>
+                <w:szCs w:val="28"/>
+              </w:rPr>
+            </w:pPr>
+            <w:r>
+              <w:rPr>
+                <w:sz w:val="28"/>
+                <w:szCs w:val="28"/>
+              </w:rPr>
+              <w:t>Students did a great job producing vocabulary</w:t>
+            </w:r>
+          </w:p>
+          <w:p>
+            <w:pPr>
+              <w:pStyle w:val="ListParagraph"/>
+              <w:numPr>
+                <w:ilvl w:val="0"/>
+                <w:numId w:val="8"/>
+              </w:numPr>
+              <w:rPr>
+                <w:b/>
+                <w:sz w:val="28"/>
+                <w:szCs w:val="28"/>
+              </w:rPr>
+            </w:pPr>
+            <w:r>
+              <w:rPr>
+                <w:sz w:val="28"/>
+                <w:szCs w:val="28"/>
+              </w:rPr>
+              <w:t>Wrote stories with ranging lengths.</w:t>
+            </w:r>
+          </w:p>
+          <w:p>
+            <w:pPr>
+              <w:pStyle w:val="ListParagraph"/>
+              <w:numPr>
+                <w:ilvl w:val="0"/>
+                <w:numId w:val="8"/>
+              </w:numPr>
+              <w:rPr>
+                <w:b/>
+                <w:sz w:val="28"/>
+                <w:szCs w:val="28"/>
+              </w:rPr>
+            </w:pPr>
+            <w:r>
+              <w:rPr>
+                <w:sz w:val="28"/>
+                <w:szCs w:val="28"/>
+              </w:rPr>
+              <w:t xml:space="preserve"> Students had some confusion with the 10-question worksheet. Specifically, with the verb been.</w:t>
+            </w:r>
+          </w:p>
+          <w:p>
+            <w:pPr>
+              <w:pStyle w:val="ListParagraph"/>
+              <w:numPr>
+                <w:ilvl w:val="0"/>
+                <w:numId w:val="8"/>
+              </w:numPr>
+              <w:rPr>
+                <w:b/>
+                <w:sz w:val="28"/>
+                <w:szCs w:val="28"/>
+              </w:rPr>
+            </w:pPr>
+            <w:r>
+              <w:rPr>
+                <w:sz w:val="28"/>
+                <w:szCs w:val="28"/>
+              </w:rPr>
+              <w:t xml:space="preserve">Students did a good job creating questions to ask about a vacation but lacked confidence with formulating the phrases. </w:t>
+            </w:r>
+          </w:p>
+          <w:p>
+            <w:pPr>
+              <w:pStyle w:val="ListParagraph"/>
+              <w:numPr>
+                <w:ilvl w:val="0"/>
+                <w:numId w:val="8"/>
+              </w:numPr>
+              <w:rPr>
+                <w:b/>
+                <w:sz w:val="28"/>
+                <w:szCs w:val="28"/>
+              </w:rPr>
+            </w:pPr>
+            <w:r>
+              <w:rPr>
+                <w:sz w:val="28"/>
+                <w:szCs w:val="28"/>
+              </w:rPr>
+              <w:t xml:space="preserve">We played musical chairs to increase playing time. For the future stories for this game need to have a maximum length because some were </w:t>
+            </w:r>
+            <w:proofErr w:type="spellStart"/>
+            <w:r>
+              <w:rPr>
+                <w:sz w:val="28"/>
+                <w:szCs w:val="28"/>
+              </w:rPr>
+              <w:t>to</w:t>
+            </w:r>
+            <w:proofErr w:type="spellEnd"/>
+            <w:r>
+              <w:rPr>
+                <w:sz w:val="28"/>
+                <w:szCs w:val="28"/>
+              </w:rPr>
+              <w:t xml:space="preserve"> long to read to the group. </w:t>
+            </w:r>
+          </w:p>
+          <w:p>
+            <w:pPr>
+              <w:pStyle w:val="ListParagraph"/>
+              <w:numPr>
+                <w:ilvl w:val="0"/>
+                <w:numId w:val="8"/>
+              </w:numPr>
+              <w:rPr>
+                <w:b/>
+                <w:sz w:val="28"/>
+                <w:szCs w:val="28"/>
+              </w:rPr>
+            </w:pPr>
+            <w:r>
+              <w:rPr>
+                <w:sz w:val="28"/>
+                <w:szCs w:val="28"/>
+              </w:rPr>
+              <w:t xml:space="preserve">Played the travel game in two groups. Went very well. </w:t>
+            </w:r>
+            <w:bookmarkStart w:id="0" w:name="_GoBack"/>
+            <w:bookmarkEnd w:id="0"/>
           </w:p>
         </w:tc>
       </w:tr>
@@ -3042,6 +3194,95 @@
     </w:lvl>
   </w:abstractNum>
   <w:abstractNum w:abstractNumId="1" w15:restartNumberingAfterBreak="0">
+    <w:nsid w:val="258E6BC7"/>
+    <w:multiLevelType w:val="hybridMultilevel"/>
+    <w:tmpl w:val="00A2AE88"/>
+    <w:lvl w:ilvl="0" w:tplc="04090011">
+      <w:start w:val="1"/>
+      <w:numFmt w:val="decimal"/>
+      <w:lvlText w:val="%1)"/>
+      <w:lvlJc w:val="left"/>
+      <w:pPr>
+        <w:ind w:left="720" w:hanging="360"/>
+      </w:pPr>
+      <w:rPr>
+        <w:rFonts w:hint="default"/>
+      </w:rPr>
+    </w:lvl>
+    <w:lvl w:ilvl="1" w:tplc="04090019" w:tentative="1">
+      <w:start w:val="1"/>
+      <w:numFmt w:val="lowerLetter"/>
+      <w:lvlText w:val="%2."/>
+      <w:lvlJc w:val="left"/>
+      <w:pPr>
+        <w:ind w:left="1440" w:hanging="360"/>
+      </w:pPr>
+    </w:lvl>
+    <w:lvl w:ilvl="2" w:tplc="0409001B" w:tentative="1">
+      <w:start w:val="1"/>
+      <w:numFmt w:val="lowerRoman"/>
+      <w:lvlText w:val="%3."/>
+      <w:lvlJc w:val="right"/>
+      <w:pPr>
+        <w:ind w:left="2160" w:hanging="180"/>
+      </w:pPr>
+    </w:lvl>
+    <w:lvl w:ilvl="3" w:tplc="0409000F" w:tentative="1">
+      <w:start w:val="1"/>
+      <w:numFmt w:val="decimal"/>
+      <w:lvlText w:val="%4."/>
+      <w:lvlJc w:val="left"/>
+      <w:pPr>
+        <w:ind w:left="2880" w:hanging="360"/>
+      </w:pPr>
+    </w:lvl>
+    <w:lvl w:ilvl="4" w:tplc="04090019" w:tentative="1">
+      <w:start w:val="1"/>
+      <w:numFmt w:val="lowerLetter"/>
+      <w:lvlText w:val="%5."/>
+      <w:lvlJc w:val="left"/>
+      <w:pPr>
+        <w:ind w:left="3600" w:hanging="360"/>
+      </w:pPr>
+    </w:lvl>
+    <w:lvl w:ilvl="5" w:tplc="0409001B" w:tentative="1">
+      <w:start w:val="1"/>
+      <w:numFmt w:val="lowerRoman"/>
+      <w:lvlText w:val="%6."/>
+      <w:lvlJc w:val="right"/>
+      <w:pPr>
+        <w:ind w:left="4320" w:hanging="180"/>
+      </w:pPr>
+    </w:lvl>
+    <w:lvl w:ilvl="6" w:tplc="0409000F" w:tentative="1">
+      <w:start w:val="1"/>
+      <w:numFmt w:val="decimal"/>
+      <w:lvlText w:val="%7."/>
+      <w:lvlJc w:val="left"/>
+      <w:pPr>
+        <w:ind w:left="5040" w:hanging="360"/>
+      </w:pPr>
+    </w:lvl>
+    <w:lvl w:ilvl="7" w:tplc="04090019" w:tentative="1">
+      <w:start w:val="1"/>
+      <w:numFmt w:val="lowerLetter"/>
+      <w:lvlText w:val="%8."/>
+      <w:lvlJc w:val="left"/>
+      <w:pPr>
+        <w:ind w:left="5760" w:hanging="360"/>
+      </w:pPr>
+    </w:lvl>
+    <w:lvl w:ilvl="8" w:tplc="0409001B" w:tentative="1">
+      <w:start w:val="1"/>
+      <w:numFmt w:val="lowerRoman"/>
+      <w:lvlText w:val="%9."/>
+      <w:lvlJc w:val="right"/>
+      <w:pPr>
+        <w:ind w:left="6480" w:hanging="180"/>
+      </w:pPr>
+    </w:lvl>
+  </w:abstractNum>
+  <w:abstractNum w:abstractNumId="2" w15:restartNumberingAfterBreak="0">
     <w:nsid w:val="29FF6824"/>
     <w:multiLevelType w:val="hybridMultilevel"/>
     <w:tmpl w:val="AB2C6A98"/>
@@ -3130,7 +3371,7 @@
       </w:pPr>
     </w:lvl>
   </w:abstractNum>
-  <w:abstractNum w:abstractNumId="2" w15:restartNumberingAfterBreak="0">
+  <w:abstractNum w:abstractNumId="3" w15:restartNumberingAfterBreak="0">
     <w:nsid w:val="487856DF"/>
     <w:multiLevelType w:val="hybridMultilevel"/>
     <w:tmpl w:val="9AB4567C"/>
@@ -3219,7 +3460,7 @@
       </w:pPr>
     </w:lvl>
   </w:abstractNum>
-  <w:abstractNum w:abstractNumId="3" w15:restartNumberingAfterBreak="0">
+  <w:abstractNum w:abstractNumId="4" w15:restartNumberingAfterBreak="0">
     <w:nsid w:val="4A1D0C49"/>
     <w:multiLevelType w:val="hybridMultilevel"/>
     <w:tmpl w:val="12BC298A"/>
@@ -3308,7 +3549,7 @@
       </w:pPr>
     </w:lvl>
   </w:abstractNum>
-  <w:abstractNum w:abstractNumId="4" w15:restartNumberingAfterBreak="0">
+  <w:abstractNum w:abstractNumId="5" w15:restartNumberingAfterBreak="0">
     <w:nsid w:val="54DA7F2F"/>
     <w:multiLevelType w:val="hybridMultilevel"/>
     <w:tmpl w:val="9918B1F8"/>
@@ -3397,7 +3638,7 @@
       </w:pPr>
     </w:lvl>
   </w:abstractNum>
-  <w:abstractNum w:abstractNumId="5" w15:restartNumberingAfterBreak="0">
+  <w:abstractNum w:abstractNumId="6" w15:restartNumberingAfterBreak="0">
     <w:nsid w:val="585D2B83"/>
     <w:multiLevelType w:val="hybridMultilevel"/>
     <w:tmpl w:val="B4C67D3E"/>
@@ -3486,7 +3727,7 @@
       </w:pPr>
     </w:lvl>
   </w:abstractNum>
-  <w:abstractNum w:abstractNumId="6" w15:restartNumberingAfterBreak="0">
+  <w:abstractNum w:abstractNumId="7" w15:restartNumberingAfterBreak="0">
     <w:nsid w:val="77B121F4"/>
     <w:multiLevelType w:val="hybridMultilevel"/>
     <w:tmpl w:val="DFAAF842"/>
@@ -3576,25 +3817,28 @@
     </w:lvl>
   </w:abstractNum>
   <w:num w:numId="1">
+    <w:abstractNumId w:val="6"/>
+  </w:num>
+  <w:num w:numId="2">
     <w:abstractNumId w:val="5"/>
   </w:num>
-  <w:num w:numId="2">
-    <w:abstractNumId w:val="4"/>
-  </w:num>
   <w:num w:numId="3">
-    <w:abstractNumId w:val="1"/>
+    <w:abstractNumId w:val="2"/>
   </w:num>
   <w:num w:numId="4">
     <w:abstractNumId w:val="0"/>
   </w:num>
   <w:num w:numId="5">
-    <w:abstractNumId w:val="2"/>
+    <w:abstractNumId w:val="3"/>
   </w:num>
   <w:num w:numId="6">
-    <w:abstractNumId w:val="6"/>
+    <w:abstractNumId w:val="7"/>
   </w:num>
   <w:num w:numId="7">
-    <w:abstractNumId w:val="3"/>
+    <w:abstractNumId w:val="4"/>
+  </w:num>
+  <w:num w:numId="8">
+    <w:abstractNumId w:val="1"/>
   </w:num>
 </w:numbering>
 </file>
@@ -3880,9 +4124,6 @@
     <w:lsdException w:name="Book Title" w:uiPriority="33" w:qFormat="1"/>
     <w:lsdException w:name="Bibliography" w:semiHidden="1" w:uiPriority="37" w:unhideWhenUsed="1"/>
     <w:lsdException w:name="TOC Heading" w:semiHidden="1" w:uiPriority="39" w:unhideWhenUsed="1" w:qFormat="1"/>
-    <w:lsdException w:name="Grid Table 1 Light" w:semiHidden="1" w:unhideWhenUsed="1"/>
-    <w:lsdException w:name="Grid Table 2" w:semiHidden="1" w:unhideWhenUsed="1"/>
-    <w:lsdException w:name="Grid Table 3" w:semiHidden="1" w:unhideWhenUsed="1"/>
     <w:lsdException w:name="Grid Table 4" w:uiPriority="49"/>
     <w:lsdException w:name="Grid Table 5 Dark" w:uiPriority="50"/>
     <w:lsdException w:name="Grid Table 6 Colorful" w:uiPriority="51"/>

</xml_diff>

<commit_message>
chore: update feedback(English Alive) and money(Dynamic English)
</commit_message>
<xml_diff>
--- a/English_Alive/Kerri_feedback.docx
+++ b/English_Alive/Kerri_feedback.docx
@@ -2461,8 +2461,6 @@
               </w:rPr>
               <w:t xml:space="preserve">Played the travel game in two groups. Went very well. </w:t>
             </w:r>
-            <w:bookmarkStart w:id="0" w:name="_GoBack"/>
-            <w:bookmarkEnd w:id="0"/>
           </w:p>
         </w:tc>
       </w:tr>
@@ -2476,18 +2474,23 @@
           </w:tcPr>
           <w:p>
             <w:pPr>
+              <w:shd w:val="clear" w:color="auto" w:fill="FFFFFF"/>
               <w:jc w:val="center"/>
               <w:rPr>
-                <w:b/>
-                <w:sz w:val="28"/>
-                <w:szCs w:val="28"/>
-              </w:rPr>
-            </w:pPr>
-            <w:r>
-              <w:rPr>
-                <w:b/>
-                <w:sz w:val="28"/>
-                <w:szCs w:val="28"/>
+                <w:rFonts w:ascii="Arial" w:eastAsia="Times New Roman" w:hAnsi="Arial" w:cs="Arial"/>
+                <w:color w:val="222222"/>
+                <w:sz w:val="19"/>
+                <w:szCs w:val="19"/>
+              </w:rPr>
+            </w:pPr>
+            <w:r>
+              <w:rPr>
+                <w:rFonts w:ascii="Arial" w:eastAsia="Times New Roman" w:hAnsi="Arial" w:cs="Arial"/>
+                <w:b/>
+                <w:bCs/>
+                <w:color w:val="222222"/>
+                <w:sz w:val="20"/>
+                <w:szCs w:val="20"/>
               </w:rPr>
               <w:lastRenderedPageBreak/>
               <w:t>Class 8 – PIZZA</w:t>
@@ -2495,20 +2498,250 @@
           </w:p>
           <w:p>
             <w:pPr>
-              <w:rPr>
-                <w:sz w:val="28"/>
-                <w:szCs w:val="28"/>
-              </w:rPr>
-            </w:pPr>
-            <w:r>
-              <w:t>1</w:t>
-            </w:r>
-            <w:r>
-              <w:rPr>
-                <w:sz w:val="28"/>
-                <w:szCs w:val="28"/>
-              </w:rPr>
-              <w:t>.  Taboo</w:t>
+              <w:shd w:val="clear" w:color="auto" w:fill="FFFFFF"/>
+              <w:spacing w:before="100" w:beforeAutospacing="1" w:after="100" w:afterAutospacing="1"/>
+              <w:ind w:left="317"/>
+              <w:rPr>
+                <w:rFonts w:ascii="Arial" w:eastAsia="Times New Roman" w:hAnsi="Arial" w:cs="Arial"/>
+                <w:color w:val="222222"/>
+                <w:sz w:val="19"/>
+                <w:szCs w:val="19"/>
+              </w:rPr>
+            </w:pPr>
+            <w:r>
+              <w:rPr>
+                <w:rFonts w:ascii="Arial" w:eastAsia="Times New Roman" w:hAnsi="Arial" w:cs="Arial"/>
+                <w:color w:val="222222"/>
+                <w:sz w:val="20"/>
+                <w:szCs w:val="20"/>
+              </w:rPr>
+              <w:t>1.</w:t>
+            </w:r>
+            <w:r>
+              <w:rPr>
+                <w:rFonts w:ascii="Times New Roman" w:eastAsia="Times New Roman" w:hAnsi="Times New Roman" w:cs="Times New Roman"/>
+                <w:color w:val="222222"/>
+                <w:sz w:val="20"/>
+                <w:szCs w:val="20"/>
+              </w:rPr>
+              <w:t>   </w:t>
+            </w:r>
+            <w:r>
+              <w:rPr>
+                <w:rFonts w:ascii="Arial" w:eastAsia="Times New Roman" w:hAnsi="Arial" w:cs="Arial"/>
+                <w:color w:val="222222"/>
+                <w:sz w:val="20"/>
+                <w:szCs w:val="20"/>
+              </w:rPr>
+              <w:t>Order pizza as early as possible.</w:t>
+            </w:r>
+          </w:p>
+          <w:p>
+            <w:pPr>
+              <w:shd w:val="clear" w:color="auto" w:fill="FFFFFF"/>
+              <w:spacing w:before="100" w:beforeAutospacing="1" w:after="100" w:afterAutospacing="1"/>
+              <w:ind w:left="317"/>
+              <w:rPr>
+                <w:rFonts w:ascii="Arial" w:eastAsia="Times New Roman" w:hAnsi="Arial" w:cs="Arial"/>
+                <w:color w:val="222222"/>
+                <w:sz w:val="19"/>
+                <w:szCs w:val="19"/>
+              </w:rPr>
+            </w:pPr>
+            <w:r>
+              <w:rPr>
+                <w:rFonts w:ascii="Arial" w:eastAsia="Times New Roman" w:hAnsi="Arial" w:cs="Arial"/>
+                <w:color w:val="222222"/>
+                <w:sz w:val="20"/>
+                <w:szCs w:val="20"/>
+              </w:rPr>
+              <w:t>2.</w:t>
+            </w:r>
+            <w:r>
+              <w:rPr>
+                <w:rFonts w:ascii="Times New Roman" w:eastAsia="Times New Roman" w:hAnsi="Times New Roman" w:cs="Times New Roman"/>
+                <w:color w:val="222222"/>
+                <w:sz w:val="20"/>
+                <w:szCs w:val="20"/>
+              </w:rPr>
+              <w:t>   </w:t>
+            </w:r>
+            <w:r>
+              <w:rPr>
+                <w:rFonts w:ascii="Arial" w:eastAsia="Times New Roman" w:hAnsi="Arial" w:cs="Arial"/>
+                <w:color w:val="222222"/>
+                <w:sz w:val="20"/>
+                <w:szCs w:val="20"/>
+              </w:rPr>
+              <w:t>Pairs write as many pizza ingredients as possible. Ones that other groups wrote get crossed out so original ideas get points. Can then do the same with Pancake ingredients. Also could then be done either ingredients for something else or another category.</w:t>
+            </w:r>
+          </w:p>
+          <w:p>
+            <w:pPr>
+              <w:shd w:val="clear" w:color="auto" w:fill="FFFFFF"/>
+              <w:spacing w:before="100" w:beforeAutospacing="1" w:after="100" w:afterAutospacing="1"/>
+              <w:ind w:left="317"/>
+              <w:rPr>
+                <w:rFonts w:ascii="Arial" w:eastAsia="Times New Roman" w:hAnsi="Arial" w:cs="Arial"/>
+                <w:color w:val="222222"/>
+                <w:sz w:val="19"/>
+                <w:szCs w:val="19"/>
+              </w:rPr>
+            </w:pPr>
+            <w:r>
+              <w:rPr>
+                <w:rFonts w:ascii="Arial" w:eastAsia="Times New Roman" w:hAnsi="Arial" w:cs="Arial"/>
+                <w:color w:val="222222"/>
+                <w:sz w:val="20"/>
+                <w:szCs w:val="20"/>
+              </w:rPr>
+              <w:t>3.</w:t>
+            </w:r>
+            <w:r>
+              <w:rPr>
+                <w:rFonts w:ascii="Times New Roman" w:eastAsia="Times New Roman" w:hAnsi="Times New Roman" w:cs="Times New Roman"/>
+                <w:color w:val="222222"/>
+                <w:sz w:val="20"/>
+                <w:szCs w:val="20"/>
+              </w:rPr>
+              <w:t>   </w:t>
+            </w:r>
+            <w:r>
+              <w:rPr>
+                <w:rFonts w:ascii="Arial" w:eastAsia="Times New Roman" w:hAnsi="Arial" w:cs="Arial"/>
+                <w:color w:val="222222"/>
+                <w:sz w:val="20"/>
+                <w:szCs w:val="20"/>
+              </w:rPr>
+              <w:t xml:space="preserve">Bring out countable and uncountable cards – students divide them into the two groups. Some may not know at this point but no problem – allow the students who get it to make the two groups and if nobody knows you do it and then see if they can see tell you the difference. Get the students who know to explain and then you explain any finer points including the use of much and many and how to quantify </w:t>
+            </w:r>
+            <w:proofErr w:type="spellStart"/>
+            <w:r>
+              <w:rPr>
+                <w:rFonts w:ascii="Arial" w:eastAsia="Times New Roman" w:hAnsi="Arial" w:cs="Arial"/>
+                <w:color w:val="222222"/>
+                <w:sz w:val="20"/>
+                <w:szCs w:val="20"/>
+              </w:rPr>
+              <w:t>uncountables</w:t>
+            </w:r>
+            <w:proofErr w:type="spellEnd"/>
+            <w:r>
+              <w:rPr>
+                <w:rFonts w:ascii="Arial" w:eastAsia="Times New Roman" w:hAnsi="Arial" w:cs="Arial"/>
+                <w:color w:val="222222"/>
+                <w:sz w:val="20"/>
+                <w:szCs w:val="20"/>
+              </w:rPr>
+              <w:t xml:space="preserve"> using glasses of, kilos of, spoons of, slices of for example.</w:t>
+            </w:r>
+          </w:p>
+          <w:p>
+            <w:pPr>
+              <w:shd w:val="clear" w:color="auto" w:fill="FFFFFF"/>
+              <w:spacing w:before="100" w:beforeAutospacing="1" w:after="100" w:afterAutospacing="1"/>
+              <w:ind w:left="317"/>
+              <w:rPr>
+                <w:rFonts w:ascii="Arial" w:eastAsia="Times New Roman" w:hAnsi="Arial" w:cs="Arial"/>
+                <w:color w:val="222222"/>
+                <w:sz w:val="19"/>
+                <w:szCs w:val="19"/>
+              </w:rPr>
+            </w:pPr>
+            <w:r>
+              <w:rPr>
+                <w:rFonts w:ascii="Arial" w:eastAsia="Times New Roman" w:hAnsi="Arial" w:cs="Arial"/>
+                <w:color w:val="222222"/>
+                <w:sz w:val="20"/>
+                <w:szCs w:val="20"/>
+              </w:rPr>
+              <w:t>4.</w:t>
+            </w:r>
+            <w:r>
+              <w:rPr>
+                <w:rFonts w:ascii="Times New Roman" w:eastAsia="Times New Roman" w:hAnsi="Times New Roman" w:cs="Times New Roman"/>
+                <w:color w:val="222222"/>
+                <w:sz w:val="20"/>
+                <w:szCs w:val="20"/>
+              </w:rPr>
+              <w:t>   </w:t>
+            </w:r>
+            <w:r>
+              <w:rPr>
+                <w:rFonts w:ascii="Arial" w:eastAsia="Times New Roman" w:hAnsi="Arial" w:cs="Arial"/>
+                <w:color w:val="222222"/>
+                <w:sz w:val="20"/>
+                <w:szCs w:val="20"/>
+              </w:rPr>
+              <w:t>Get them to assign whether the ingredients from number 2 that they wrote are countable or uncountable as a group.</w:t>
+            </w:r>
+          </w:p>
+          <w:p>
+            <w:pPr>
+              <w:shd w:val="clear" w:color="auto" w:fill="FFFFFF"/>
+              <w:spacing w:before="100" w:beforeAutospacing="1" w:after="100" w:afterAutospacing="1"/>
+              <w:ind w:left="317"/>
+              <w:rPr>
+                <w:rFonts w:ascii="Arial" w:eastAsia="Times New Roman" w:hAnsi="Arial" w:cs="Arial"/>
+                <w:color w:val="222222"/>
+                <w:sz w:val="19"/>
+                <w:szCs w:val="19"/>
+              </w:rPr>
+            </w:pPr>
+            <w:r>
+              <w:rPr>
+                <w:rFonts w:ascii="Arial" w:eastAsia="Times New Roman" w:hAnsi="Arial" w:cs="Arial"/>
+                <w:color w:val="222222"/>
+                <w:sz w:val="20"/>
+                <w:szCs w:val="20"/>
+              </w:rPr>
+              <w:t>5.</w:t>
+            </w:r>
+            <w:r>
+              <w:rPr>
+                <w:rFonts w:ascii="Times New Roman" w:eastAsia="Times New Roman" w:hAnsi="Times New Roman" w:cs="Times New Roman"/>
+                <w:color w:val="222222"/>
+                <w:sz w:val="20"/>
+                <w:szCs w:val="20"/>
+              </w:rPr>
+              <w:t>   </w:t>
+            </w:r>
+            <w:r>
+              <w:rPr>
+                <w:rFonts w:ascii="Arial" w:eastAsia="Times New Roman" w:hAnsi="Arial" w:cs="Arial"/>
+                <w:color w:val="222222"/>
+                <w:sz w:val="20"/>
+                <w:szCs w:val="20"/>
+              </w:rPr>
+              <w:t>Divide them in two groups and each group will be stuck on a deserted island for x years and needs to decide the ten things that they are allowed to bring with them. They can also decide the quantities of each thing they think they need. Compare the two teams and get them to justify why they chose what they did.</w:t>
+            </w:r>
+          </w:p>
+          <w:p>
+            <w:pPr>
+              <w:rPr>
+                <w:sz w:val="28"/>
+                <w:szCs w:val="28"/>
+              </w:rPr>
+            </w:pPr>
+            <w:r>
+              <w:rPr>
+                <w:rFonts w:ascii="Cambria" w:eastAsia="Times New Roman" w:hAnsi="Cambria" w:cs="Times New Roman"/>
+                <w:color w:val="222222"/>
+                <w:sz w:val="20"/>
+                <w:szCs w:val="20"/>
+                <w:shd w:val="clear" w:color="auto" w:fill="FFFFFF"/>
+              </w:rPr>
+              <w:t>During pizza eating time play a game like “eye spy” or “categories” – or there is a sheet with a game called King’s Cup ;)</w:t>
+            </w:r>
+            <w:r>
+              <w:rPr>
+                <w:rFonts w:ascii="Cambria" w:eastAsia="Times New Roman" w:hAnsi="Cambria" w:cs="Times New Roman"/>
+                <w:color w:val="222222"/>
+                <w:sz w:val="28"/>
+                <w:szCs w:val="28"/>
+                <w:shd w:val="clear" w:color="auto" w:fill="FFFFFF"/>
+              </w:rPr>
+              <w:t> </w:t>
             </w:r>
           </w:p>
         </w:tc>
@@ -2531,6 +2764,176 @@
                 <w:szCs w:val="28"/>
               </w:rPr>
             </w:pPr>
+            <w:r>
+              <w:rPr>
+                <w:b/>
+                <w:sz w:val="28"/>
+                <w:szCs w:val="28"/>
+              </w:rPr>
+              <w:t>Class 8 -Feedback</w:t>
+            </w:r>
+          </w:p>
+          <w:p>
+            <w:pPr>
+              <w:jc w:val="center"/>
+              <w:rPr>
+                <w:b/>
+                <w:sz w:val="28"/>
+                <w:szCs w:val="28"/>
+              </w:rPr>
+            </w:pPr>
+          </w:p>
+          <w:p>
+            <w:pPr>
+              <w:pStyle w:val="ListParagraph"/>
+              <w:numPr>
+                <w:ilvl w:val="0"/>
+                <w:numId w:val="9"/>
+              </w:numPr>
+              <w:rPr>
+                <w:sz w:val="28"/>
+                <w:szCs w:val="28"/>
+              </w:rPr>
+            </w:pPr>
+            <w:r>
+              <w:rPr>
+                <w:sz w:val="28"/>
+                <w:szCs w:val="28"/>
+              </w:rPr>
+              <w:t>We ordered pizzas first thing. 2 pizzas for 5 people turned out not to be enough. Apparently, pizza night = no one ate ANYTHING all day.</w:t>
+            </w:r>
+          </w:p>
+          <w:p>
+            <w:pPr>
+              <w:pStyle w:val="ListParagraph"/>
+              <w:numPr>
+                <w:ilvl w:val="0"/>
+                <w:numId w:val="9"/>
+              </w:numPr>
+              <w:rPr>
+                <w:sz w:val="28"/>
+                <w:szCs w:val="28"/>
+              </w:rPr>
+            </w:pPr>
+            <w:r>
+              <w:rPr>
+                <w:sz w:val="28"/>
+                <w:szCs w:val="28"/>
+              </w:rPr>
+              <w:t>While suffering from hunger we talked about the difference between hungry and angry</w:t>
+            </w:r>
+          </w:p>
+          <w:p>
+            <w:pPr>
+              <w:pStyle w:val="ListParagraph"/>
+              <w:numPr>
+                <w:ilvl w:val="0"/>
+                <w:numId w:val="9"/>
+              </w:numPr>
+              <w:rPr>
+                <w:sz w:val="28"/>
+                <w:szCs w:val="28"/>
+              </w:rPr>
+            </w:pPr>
+            <w:r>
+              <w:rPr>
+                <w:sz w:val="28"/>
+                <w:szCs w:val="28"/>
+              </w:rPr>
+              <w:t>We played the pizza ingredients game, it went very well. Then we discussed countable/uncountable and which category each of the ingredients fit into. The pizza showed up shortly afterwards and all concentration was lost. So we didn’t continue to pancakes.</w:t>
+            </w:r>
+          </w:p>
+          <w:p>
+            <w:pPr>
+              <w:pStyle w:val="ListParagraph"/>
+              <w:numPr>
+                <w:ilvl w:val="0"/>
+                <w:numId w:val="9"/>
+              </w:numPr>
+              <w:rPr>
+                <w:sz w:val="28"/>
+                <w:szCs w:val="28"/>
+              </w:rPr>
+            </w:pPr>
+            <w:r>
+              <w:rPr>
+                <w:sz w:val="28"/>
+                <w:szCs w:val="28"/>
+              </w:rPr>
+              <w:t>While eating pizza we played the card game bullshit. Mostly because we were already on the “counting” topic and I didn’t find the “King’s cup” directions before class.</w:t>
+            </w:r>
+          </w:p>
+          <w:p>
+            <w:pPr>
+              <w:pStyle w:val="ListParagraph"/>
+              <w:numPr>
+                <w:ilvl w:val="0"/>
+                <w:numId w:val="9"/>
+              </w:numPr>
+              <w:rPr>
+                <w:sz w:val="28"/>
+                <w:szCs w:val="28"/>
+              </w:rPr>
+            </w:pPr>
+            <w:r>
+              <w:rPr>
+                <w:sz w:val="28"/>
+                <w:szCs w:val="28"/>
+              </w:rPr>
+              <w:t xml:space="preserve">After eating we played the deserted island game. </w:t>
+            </w:r>
+            <w:proofErr w:type="spellStart"/>
+            <w:r>
+              <w:rPr>
+                <w:sz w:val="28"/>
+                <w:szCs w:val="28"/>
+              </w:rPr>
+              <w:t>Ss</w:t>
+            </w:r>
+            <w:proofErr w:type="spellEnd"/>
+            <w:r>
+              <w:rPr>
+                <w:sz w:val="28"/>
+                <w:szCs w:val="28"/>
+              </w:rPr>
+              <w:t xml:space="preserve"> were very practical bringing mostly camping gear</w:t>
+            </w:r>
+            <w:r>
+              <w:rPr>
+                <w:sz w:val="28"/>
+                <w:szCs w:val="28"/>
+              </w:rPr>
+              <w:t xml:space="preserve"> except for one student will bring a mirror to better make love to himself</w:t>
+            </w:r>
+            <w:r>
+              <w:rPr>
+                <w:sz w:val="28"/>
+                <w:szCs w:val="28"/>
+              </w:rPr>
+              <w:t xml:space="preserve">. To do it again I would specify that provisions for “surviving” are already provided, in hopes of getting more interesting answers. </w:t>
+            </w:r>
+          </w:p>
+          <w:p>
+            <w:pPr>
+              <w:pStyle w:val="ListParagraph"/>
+              <w:numPr>
+                <w:ilvl w:val="0"/>
+                <w:numId w:val="9"/>
+              </w:numPr>
+              <w:rPr>
+                <w:sz w:val="28"/>
+                <w:szCs w:val="28"/>
+              </w:rPr>
+            </w:pPr>
+            <w:r>
+              <w:rPr>
+                <w:sz w:val="28"/>
+                <w:szCs w:val="28"/>
+              </w:rPr>
+              <w:t>After writing the class list on the board there was little discussion because the reason for bring most items was “to live”. Instead we spent the last 5 mins of class classifying objects, countable/uncountable</w:t>
+            </w:r>
+            <w:bookmarkStart w:id="0" w:name="_GoBack"/>
+            <w:bookmarkEnd w:id="0"/>
           </w:p>
         </w:tc>
       </w:tr>
@@ -3728,6 +4131,95 @@
     </w:lvl>
   </w:abstractNum>
   <w:abstractNum w:abstractNumId="7" w15:restartNumberingAfterBreak="0">
+    <w:nsid w:val="5C834BBE"/>
+    <w:multiLevelType w:val="hybridMultilevel"/>
+    <w:tmpl w:val="8732FA38"/>
+    <w:lvl w:ilvl="0" w:tplc="04090011">
+      <w:start w:val="1"/>
+      <w:numFmt w:val="decimal"/>
+      <w:lvlText w:val="%1)"/>
+      <w:lvlJc w:val="left"/>
+      <w:pPr>
+        <w:ind w:left="720" w:hanging="360"/>
+      </w:pPr>
+      <w:rPr>
+        <w:rFonts w:hint="default"/>
+      </w:rPr>
+    </w:lvl>
+    <w:lvl w:ilvl="1" w:tplc="04090019" w:tentative="1">
+      <w:start w:val="1"/>
+      <w:numFmt w:val="lowerLetter"/>
+      <w:lvlText w:val="%2."/>
+      <w:lvlJc w:val="left"/>
+      <w:pPr>
+        <w:ind w:left="1440" w:hanging="360"/>
+      </w:pPr>
+    </w:lvl>
+    <w:lvl w:ilvl="2" w:tplc="0409001B" w:tentative="1">
+      <w:start w:val="1"/>
+      <w:numFmt w:val="lowerRoman"/>
+      <w:lvlText w:val="%3."/>
+      <w:lvlJc w:val="right"/>
+      <w:pPr>
+        <w:ind w:left="2160" w:hanging="180"/>
+      </w:pPr>
+    </w:lvl>
+    <w:lvl w:ilvl="3" w:tplc="0409000F" w:tentative="1">
+      <w:start w:val="1"/>
+      <w:numFmt w:val="decimal"/>
+      <w:lvlText w:val="%4."/>
+      <w:lvlJc w:val="left"/>
+      <w:pPr>
+        <w:ind w:left="2880" w:hanging="360"/>
+      </w:pPr>
+    </w:lvl>
+    <w:lvl w:ilvl="4" w:tplc="04090019" w:tentative="1">
+      <w:start w:val="1"/>
+      <w:numFmt w:val="lowerLetter"/>
+      <w:lvlText w:val="%5."/>
+      <w:lvlJc w:val="left"/>
+      <w:pPr>
+        <w:ind w:left="3600" w:hanging="360"/>
+      </w:pPr>
+    </w:lvl>
+    <w:lvl w:ilvl="5" w:tplc="0409001B" w:tentative="1">
+      <w:start w:val="1"/>
+      <w:numFmt w:val="lowerRoman"/>
+      <w:lvlText w:val="%6."/>
+      <w:lvlJc w:val="right"/>
+      <w:pPr>
+        <w:ind w:left="4320" w:hanging="180"/>
+      </w:pPr>
+    </w:lvl>
+    <w:lvl w:ilvl="6" w:tplc="0409000F" w:tentative="1">
+      <w:start w:val="1"/>
+      <w:numFmt w:val="decimal"/>
+      <w:lvlText w:val="%7."/>
+      <w:lvlJc w:val="left"/>
+      <w:pPr>
+        <w:ind w:left="5040" w:hanging="360"/>
+      </w:pPr>
+    </w:lvl>
+    <w:lvl w:ilvl="7" w:tplc="04090019" w:tentative="1">
+      <w:start w:val="1"/>
+      <w:numFmt w:val="lowerLetter"/>
+      <w:lvlText w:val="%8."/>
+      <w:lvlJc w:val="left"/>
+      <w:pPr>
+        <w:ind w:left="5760" w:hanging="360"/>
+      </w:pPr>
+    </w:lvl>
+    <w:lvl w:ilvl="8" w:tplc="0409001B" w:tentative="1">
+      <w:start w:val="1"/>
+      <w:numFmt w:val="lowerRoman"/>
+      <w:lvlText w:val="%9."/>
+      <w:lvlJc w:val="right"/>
+      <w:pPr>
+        <w:ind w:left="6480" w:hanging="180"/>
+      </w:pPr>
+    </w:lvl>
+  </w:abstractNum>
+  <w:abstractNum w:abstractNumId="8" w15:restartNumberingAfterBreak="0">
     <w:nsid w:val="77B121F4"/>
     <w:multiLevelType w:val="hybridMultilevel"/>
     <w:tmpl w:val="DFAAF842"/>
@@ -3832,13 +4324,16 @@
     <w:abstractNumId w:val="3"/>
   </w:num>
   <w:num w:numId="6">
-    <w:abstractNumId w:val="7"/>
+    <w:abstractNumId w:val="8"/>
   </w:num>
   <w:num w:numId="7">
     <w:abstractNumId w:val="4"/>
   </w:num>
   <w:num w:numId="8">
     <w:abstractNumId w:val="1"/>
+  </w:num>
+  <w:num w:numId="9">
+    <w:abstractNumId w:val="7"/>
   </w:num>
 </w:numbering>
 </file>

</xml_diff>

<commit_message>
Chore: Update attendance reports
</commit_message>
<xml_diff>
--- a/English_Alive/Kerri_feedback.docx
+++ b/English_Alive/Kerri_feedback.docx
@@ -1456,7 +1456,23 @@
                 <w:sz w:val="28"/>
                 <w:szCs w:val="28"/>
               </w:rPr>
-              <w:t xml:space="preserve"> write a self introduction imagining that they are 7 </w:t>
+              <w:t xml:space="preserve"> write a </w:t>
+            </w:r>
+            <w:proofErr w:type="spellStart"/>
+            <w:r>
+              <w:rPr>
+                <w:sz w:val="28"/>
+                <w:szCs w:val="28"/>
+              </w:rPr>
+              <w:t>self introduction</w:t>
+            </w:r>
+            <w:proofErr w:type="spellEnd"/>
+            <w:r>
+              <w:rPr>
+                <w:sz w:val="28"/>
+                <w:szCs w:val="28"/>
+              </w:rPr>
+              <w:t xml:space="preserve"> imagining that they are 7 </w:t>
             </w:r>
             <w:proofErr w:type="spellStart"/>
             <w:r>
@@ -3334,6 +3350,156 @@
               <w:t>Get them to use the same language to describe the restaurant image – 1 handout between 2</w:t>
             </w:r>
           </w:p>
+          <w:p>
+            <w:pPr>
+              <w:jc w:val="center"/>
+              <w:rPr>
+                <w:b/>
+                <w:sz w:val="28"/>
+                <w:szCs w:val="28"/>
+              </w:rPr>
+            </w:pPr>
+            <w:r>
+              <w:rPr>
+                <w:b/>
+                <w:sz w:val="28"/>
+                <w:szCs w:val="28"/>
+              </w:rPr>
+              <w:lastRenderedPageBreak/>
+              <w:t>Class 4 -  Prepositions of Place – Giving Directions</w:t>
+            </w:r>
+          </w:p>
+          <w:p>
+            <w:pPr>
+              <w:pStyle w:val="ListParagraph"/>
+              <w:numPr>
+                <w:ilvl w:val="0"/>
+                <w:numId w:val="16"/>
+              </w:numPr>
+              <w:ind w:left="284" w:hanging="284"/>
+              <w:rPr>
+                <w:szCs w:val="28"/>
+              </w:rPr>
+            </w:pPr>
+            <w:r>
+              <w:rPr>
+                <w:szCs w:val="28"/>
+              </w:rPr>
+              <w:t xml:space="preserve">One of the green box things to sit on has clothing inside it. It has a hat, tie, shirt, stockings, shoes, scarf, wig, bikini and socks and a jacket. </w:t>
+            </w:r>
+            <w:proofErr w:type="spellStart"/>
+            <w:r>
+              <w:rPr>
+                <w:szCs w:val="28"/>
+              </w:rPr>
+              <w:t>Ss</w:t>
+            </w:r>
+            <w:proofErr w:type="spellEnd"/>
+            <w:r>
+              <w:rPr>
+                <w:szCs w:val="28"/>
+              </w:rPr>
+              <w:t xml:space="preserve"> identify the clothing. </w:t>
+            </w:r>
+          </w:p>
+          <w:p>
+            <w:pPr>
+              <w:pStyle w:val="ListParagraph"/>
+              <w:numPr>
+                <w:ilvl w:val="0"/>
+                <w:numId w:val="16"/>
+              </w:numPr>
+              <w:ind w:left="284" w:hanging="284"/>
+              <w:rPr>
+                <w:szCs w:val="28"/>
+              </w:rPr>
+            </w:pPr>
+            <w:r>
+              <w:rPr>
+                <w:szCs w:val="28"/>
+              </w:rPr>
+              <w:t xml:space="preserve">Get them to identify the things that they are currently wearing. I am wearing x – I am not wearing y. Talk in pairs. Then get them to create positive and negative present simple sentences about what they wear in different circumstances on a piece of paper. I wear a pink bikini at the beach. I wear big pajamas to bed. I wear a grey long jacket to work. Fold the pieces of paper and then they have to guess whose is who. I think this is José’s paper. </w:t>
+            </w:r>
+          </w:p>
+          <w:p>
+            <w:pPr>
+              <w:pStyle w:val="ListParagraph"/>
+              <w:numPr>
+                <w:ilvl w:val="0"/>
+                <w:numId w:val="16"/>
+              </w:numPr>
+              <w:ind w:left="284" w:hanging="284"/>
+              <w:rPr>
+                <w:szCs w:val="28"/>
+              </w:rPr>
+            </w:pPr>
+            <w:r>
+              <w:rPr>
+                <w:szCs w:val="28"/>
+              </w:rPr>
+              <w:t>Place the objects around the room. Get the ladder from the kitchen and place it in the back corner of the room. Something extra for them to crawl under or reach up high. First as a group with one confident person with their eyes closed – get the group to lead them around the room to get the objects. Write down the side of the board important language they might need. Like:</w:t>
+            </w:r>
+            <w:r>
+              <w:rPr>
+                <w:szCs w:val="28"/>
+              </w:rPr>
+              <w:br/>
+              <w:t xml:space="preserve">Stop, Take care. Slowly. Slow down. Move your arm up/ down. Get up / down. Take the object. There. Not there. Go forward. Go back. Turn left. Turn right. One step, five steps. </w:t>
+            </w:r>
+          </w:p>
+          <w:p>
+            <w:pPr>
+              <w:pStyle w:val="ListParagraph"/>
+              <w:numPr>
+                <w:ilvl w:val="0"/>
+                <w:numId w:val="16"/>
+              </w:numPr>
+              <w:ind w:left="284" w:hanging="284"/>
+              <w:rPr>
+                <w:b/>
+                <w:szCs w:val="28"/>
+              </w:rPr>
+            </w:pPr>
+            <w:r>
+              <w:rPr>
+                <w:szCs w:val="28"/>
+              </w:rPr>
+              <w:t xml:space="preserve">After doing it in a group </w:t>
+            </w:r>
+            <w:proofErr w:type="spellStart"/>
+            <w:r>
+              <w:rPr>
+                <w:szCs w:val="28"/>
+              </w:rPr>
+              <w:t>ss</w:t>
+            </w:r>
+            <w:proofErr w:type="spellEnd"/>
+            <w:r>
+              <w:rPr>
+                <w:szCs w:val="28"/>
+              </w:rPr>
+              <w:t xml:space="preserve"> work in pairs or a group of three – one has to shut their eyes and the other has to direct them to get as many objects as possible. Group with most objects wins. </w:t>
+            </w:r>
+          </w:p>
+          <w:p>
+            <w:pPr>
+              <w:pStyle w:val="ListParagraph"/>
+              <w:numPr>
+                <w:ilvl w:val="0"/>
+                <w:numId w:val="16"/>
+              </w:numPr>
+              <w:rPr>
+                <w:sz w:val="28"/>
+                <w:szCs w:val="28"/>
+              </w:rPr>
+            </w:pPr>
+            <w:r>
+              <w:rPr>
+                <w:szCs w:val="28"/>
+              </w:rPr>
+              <w:t>If time get them to</w:t>
+            </w:r>
+          </w:p>
         </w:tc>
         <w:tc>
           <w:tcPr>
@@ -4118,6 +4284,72 @@
                 <w:szCs w:val="28"/>
               </w:rPr>
             </w:pPr>
+          </w:p>
+          <w:p>
+            <w:pPr>
+              <w:rPr>
+                <w:sz w:val="22"/>
+                <w:szCs w:val="28"/>
+              </w:rPr>
+            </w:pPr>
+          </w:p>
+          <w:p>
+            <w:pPr>
+              <w:rPr>
+                <w:sz w:val="22"/>
+                <w:szCs w:val="28"/>
+              </w:rPr>
+            </w:pPr>
+          </w:p>
+          <w:p>
+            <w:pPr>
+              <w:rPr>
+                <w:sz w:val="22"/>
+                <w:szCs w:val="28"/>
+              </w:rPr>
+            </w:pPr>
+          </w:p>
+          <w:p>
+            <w:pPr>
+              <w:rPr>
+                <w:sz w:val="22"/>
+                <w:szCs w:val="28"/>
+              </w:rPr>
+            </w:pPr>
+          </w:p>
+          <w:p>
+            <w:pPr>
+              <w:rPr>
+                <w:sz w:val="22"/>
+                <w:szCs w:val="28"/>
+              </w:rPr>
+            </w:pPr>
+          </w:p>
+          <w:p>
+            <w:pPr>
+              <w:rPr>
+                <w:sz w:val="22"/>
+                <w:szCs w:val="28"/>
+              </w:rPr>
+            </w:pPr>
+          </w:p>
+          <w:p>
+            <w:pPr>
+              <w:rPr>
+                <w:b/>
+                <w:sz w:val="28"/>
+                <w:szCs w:val="28"/>
+              </w:rPr>
+            </w:pPr>
+            <w:r>
+              <w:rPr>
+                <w:b/>
+                <w:sz w:val="28"/>
+                <w:szCs w:val="28"/>
+              </w:rPr>
+              <w:lastRenderedPageBreak/>
+              <w:t>Class 4 – Feedback</w:t>
+            </w:r>
             <w:bookmarkStart w:id="0" w:name="_GoBack"/>
             <w:bookmarkEnd w:id="0"/>
           </w:p>
@@ -4131,51 +4363,338 @@
           </w:p>
           <w:p>
             <w:pPr>
-              <w:rPr>
-                <w:sz w:val="22"/>
-                <w:szCs w:val="28"/>
-              </w:rPr>
-            </w:pPr>
-          </w:p>
-          <w:p>
-            <w:pPr>
-              <w:rPr>
-                <w:sz w:val="22"/>
-                <w:szCs w:val="28"/>
-              </w:rPr>
-            </w:pPr>
-          </w:p>
-          <w:p>
-            <w:pPr>
-              <w:rPr>
-                <w:sz w:val="22"/>
-                <w:szCs w:val="28"/>
-              </w:rPr>
-            </w:pPr>
-          </w:p>
-          <w:p>
-            <w:pPr>
-              <w:rPr>
-                <w:sz w:val="22"/>
-                <w:szCs w:val="28"/>
-              </w:rPr>
-            </w:pPr>
-          </w:p>
-          <w:p>
-            <w:pPr>
-              <w:rPr>
-                <w:sz w:val="22"/>
-                <w:szCs w:val="28"/>
-              </w:rPr>
-            </w:pPr>
-          </w:p>
-          <w:p>
-            <w:pPr>
-              <w:rPr>
-                <w:sz w:val="22"/>
-                <w:szCs w:val="28"/>
-              </w:rPr>
-            </w:pPr>
+              <w:pStyle w:val="ListParagraph"/>
+              <w:numPr>
+                <w:ilvl w:val="0"/>
+                <w:numId w:val="17"/>
+              </w:numPr>
+              <w:rPr>
+                <w:sz w:val="22"/>
+                <w:szCs w:val="28"/>
+              </w:rPr>
+            </w:pPr>
+            <w:r>
+              <w:rPr>
+                <w:sz w:val="22"/>
+                <w:szCs w:val="28"/>
+              </w:rPr>
+              <w:t xml:space="preserve">We started with all the clothes on the table. First </w:t>
+            </w:r>
+            <w:proofErr w:type="spellStart"/>
+            <w:r>
+              <w:rPr>
+                <w:sz w:val="22"/>
+                <w:szCs w:val="28"/>
+              </w:rPr>
+              <w:t>ss</w:t>
+            </w:r>
+            <w:proofErr w:type="spellEnd"/>
+            <w:r>
+              <w:rPr>
+                <w:sz w:val="22"/>
+                <w:szCs w:val="28"/>
+              </w:rPr>
+              <w:t xml:space="preserve"> identified the objects to the best of their abilities. Then we went on to identify the clothes I was wearing (jacket, long-sleeved shirt, tank-top, bra, panties…) with each article they correct identified I would slowly remove the piece of clothing and place it on the center table with the sound of 70’s porn music gently playing in the background….  JOKES, JOKES!!!!</w:t>
+            </w:r>
+          </w:p>
+          <w:p>
+            <w:pPr>
+              <w:pStyle w:val="ListParagraph"/>
+              <w:numPr>
+                <w:ilvl w:val="0"/>
+                <w:numId w:val="17"/>
+              </w:numPr>
+              <w:rPr>
+                <w:sz w:val="22"/>
+                <w:szCs w:val="28"/>
+              </w:rPr>
+            </w:pPr>
+            <w:r>
+              <w:rPr>
+                <w:sz w:val="22"/>
+                <w:szCs w:val="28"/>
+              </w:rPr>
+              <w:t>After identifying the clothes on the table, we went around the room naming other items we were wearing. When we finished we had filled the board with nouns.</w:t>
+            </w:r>
+          </w:p>
+          <w:p>
+            <w:pPr>
+              <w:pStyle w:val="ListParagraph"/>
+              <w:numPr>
+                <w:ilvl w:val="0"/>
+                <w:numId w:val="17"/>
+              </w:numPr>
+              <w:rPr>
+                <w:sz w:val="22"/>
+                <w:szCs w:val="28"/>
+              </w:rPr>
+            </w:pPr>
+            <w:r>
+              <w:rPr>
+                <w:sz w:val="22"/>
+                <w:szCs w:val="28"/>
+              </w:rPr>
+              <w:t xml:space="preserve">Next each student wrote five sentences stating “When I am </w:t>
+            </w:r>
+            <w:r>
+              <w:rPr>
+                <w:i/>
+                <w:sz w:val="22"/>
+                <w:szCs w:val="28"/>
+              </w:rPr>
+              <w:t>at the beach</w:t>
+            </w:r>
+            <w:r>
+              <w:rPr>
+                <w:sz w:val="22"/>
+                <w:szCs w:val="28"/>
+              </w:rPr>
+              <w:t xml:space="preserve"> I wear a </w:t>
+            </w:r>
+            <w:r>
+              <w:rPr>
+                <w:i/>
+                <w:sz w:val="22"/>
+                <w:szCs w:val="28"/>
+              </w:rPr>
+              <w:t>bikini</w:t>
+            </w:r>
+            <w:r>
+              <w:rPr>
+                <w:sz w:val="22"/>
+                <w:szCs w:val="28"/>
+              </w:rPr>
+              <w:t xml:space="preserve">”. We placed all the sentences in the center but </w:t>
+            </w:r>
+            <w:r>
+              <w:rPr>
+                <w:sz w:val="22"/>
+                <w:szCs w:val="28"/>
+              </w:rPr>
+              <w:t xml:space="preserve">because of the pen colors and handwriting the author of each sentence was glaringly obvious. Instead of guessing the author I changed the game to the ice breaker “In Bed”. A </w:t>
+            </w:r>
+            <w:proofErr w:type="spellStart"/>
+            <w:r>
+              <w:rPr>
+                <w:sz w:val="22"/>
+                <w:szCs w:val="28"/>
+              </w:rPr>
+              <w:t>ss</w:t>
+            </w:r>
+            <w:proofErr w:type="spellEnd"/>
+            <w:r>
+              <w:rPr>
+                <w:sz w:val="22"/>
+                <w:szCs w:val="28"/>
+              </w:rPr>
+              <w:t xml:space="preserve"> would draw a sentence then they would have to change it to their name “My name is </w:t>
+            </w:r>
+            <w:r>
+              <w:rPr>
+                <w:i/>
+                <w:sz w:val="22"/>
+                <w:szCs w:val="28"/>
+              </w:rPr>
+              <w:t>Kerri</w:t>
+            </w:r>
+            <w:r>
+              <w:rPr>
+                <w:sz w:val="22"/>
+                <w:szCs w:val="28"/>
+              </w:rPr>
+              <w:t xml:space="preserve">…”, the article of clothing worn, “… and I wear a </w:t>
+            </w:r>
+            <w:r>
+              <w:rPr>
+                <w:i/>
+                <w:sz w:val="22"/>
+                <w:szCs w:val="28"/>
+              </w:rPr>
+              <w:t>bikini</w:t>
+            </w:r>
+            <w:r>
+              <w:rPr>
+                <w:sz w:val="22"/>
+                <w:szCs w:val="28"/>
+              </w:rPr>
+              <w:t>…”, follow by the words “… in bed.”. Students understood the clear double significance and enjoyed moments when male students had sentences like “My name is Jose and I wear a sports bra in bed”.</w:t>
+            </w:r>
+          </w:p>
+          <w:p>
+            <w:pPr>
+              <w:pStyle w:val="ListParagraph"/>
+              <w:numPr>
+                <w:ilvl w:val="0"/>
+                <w:numId w:val="17"/>
+              </w:numPr>
+              <w:rPr>
+                <w:sz w:val="22"/>
+                <w:szCs w:val="28"/>
+              </w:rPr>
+            </w:pPr>
+            <w:r>
+              <w:rPr>
+                <w:sz w:val="22"/>
+                <w:szCs w:val="28"/>
+              </w:rPr>
+              <w:t xml:space="preserve">We had 30 minutes left at this point so we blindfolded </w:t>
+            </w:r>
+            <w:proofErr w:type="spellStart"/>
+            <w:r>
+              <w:rPr>
+                <w:sz w:val="22"/>
+                <w:szCs w:val="28"/>
+              </w:rPr>
+              <w:t>Rafel</w:t>
+            </w:r>
+            <w:proofErr w:type="spellEnd"/>
+            <w:r>
+              <w:rPr>
+                <w:sz w:val="22"/>
+                <w:szCs w:val="28"/>
+              </w:rPr>
+              <w:t xml:space="preserve"> and spoke about direction words. I would write the word on the board, for example Go Forward, and demonstrate by moving </w:t>
+            </w:r>
+            <w:proofErr w:type="spellStart"/>
+            <w:r>
+              <w:rPr>
+                <w:sz w:val="22"/>
+                <w:szCs w:val="28"/>
+              </w:rPr>
+              <w:t>Rafel</w:t>
+            </w:r>
+            <w:proofErr w:type="spellEnd"/>
+            <w:r>
+              <w:rPr>
+                <w:sz w:val="22"/>
+                <w:szCs w:val="28"/>
+              </w:rPr>
+              <w:t xml:space="preserve"> in the forward direction. Next Jose and </w:t>
+            </w:r>
+            <w:proofErr w:type="spellStart"/>
+            <w:r>
+              <w:rPr>
+                <w:sz w:val="22"/>
+                <w:szCs w:val="28"/>
+              </w:rPr>
+              <w:t>Pame</w:t>
+            </w:r>
+            <w:proofErr w:type="spellEnd"/>
+            <w:r>
+              <w:rPr>
+                <w:sz w:val="22"/>
+                <w:szCs w:val="28"/>
+              </w:rPr>
+              <w:t xml:space="preserve"> used the vocab to direct </w:t>
+            </w:r>
+            <w:proofErr w:type="spellStart"/>
+            <w:r>
+              <w:rPr>
+                <w:sz w:val="22"/>
+                <w:szCs w:val="28"/>
+              </w:rPr>
+              <w:t>Rafel</w:t>
+            </w:r>
+            <w:proofErr w:type="spellEnd"/>
+            <w:r>
+              <w:rPr>
+                <w:sz w:val="22"/>
+                <w:szCs w:val="28"/>
+              </w:rPr>
+              <w:t xml:space="preserve"> around the classroom. He picked up pieces of clothing and returned them to the table. </w:t>
+            </w:r>
+          </w:p>
+          <w:p>
+            <w:pPr>
+              <w:pStyle w:val="ListParagraph"/>
+              <w:numPr>
+                <w:ilvl w:val="0"/>
+                <w:numId w:val="17"/>
+              </w:numPr>
+              <w:rPr>
+                <w:sz w:val="22"/>
+                <w:szCs w:val="28"/>
+              </w:rPr>
+            </w:pPr>
+            <w:r>
+              <w:rPr>
+                <w:sz w:val="22"/>
+                <w:szCs w:val="28"/>
+              </w:rPr>
+              <w:t>This took every bit of the 30 minutes and we didn’t have time for number 5?????</w:t>
+            </w:r>
+          </w:p>
+          <w:p>
+            <w:pPr>
+              <w:rPr>
+                <w:sz w:val="22"/>
+                <w:szCs w:val="28"/>
+              </w:rPr>
+            </w:pPr>
+          </w:p>
+          <w:p>
+            <w:pPr>
+              <w:rPr>
+                <w:sz w:val="22"/>
+                <w:szCs w:val="28"/>
+              </w:rPr>
+            </w:pPr>
+            <w:r>
+              <w:rPr>
+                <w:sz w:val="22"/>
+                <w:szCs w:val="28"/>
+              </w:rPr>
+              <w:t>Attendance:</w:t>
+            </w:r>
+          </w:p>
+          <w:p>
+            <w:pPr>
+              <w:rPr>
+                <w:sz w:val="22"/>
+                <w:szCs w:val="28"/>
+              </w:rPr>
+            </w:pPr>
+            <w:r>
+              <w:rPr>
+                <w:sz w:val="22"/>
+                <w:szCs w:val="28"/>
+              </w:rPr>
+              <w:t>José</w:t>
+            </w:r>
+          </w:p>
+          <w:p>
+            <w:pPr>
+              <w:rPr>
+                <w:sz w:val="22"/>
+                <w:szCs w:val="28"/>
+              </w:rPr>
+            </w:pPr>
+            <w:proofErr w:type="spellStart"/>
+            <w:r>
+              <w:rPr>
+                <w:sz w:val="22"/>
+                <w:szCs w:val="28"/>
+              </w:rPr>
+              <w:t>Pame</w:t>
+            </w:r>
+            <w:proofErr w:type="spellEnd"/>
+          </w:p>
+          <w:p>
+            <w:pPr>
+              <w:rPr>
+                <w:sz w:val="22"/>
+                <w:szCs w:val="28"/>
+              </w:rPr>
+            </w:pPr>
+            <w:proofErr w:type="spellStart"/>
+            <w:r>
+              <w:rPr>
+                <w:sz w:val="22"/>
+                <w:szCs w:val="28"/>
+              </w:rPr>
+              <w:t>Rafel</w:t>
+            </w:r>
+            <w:proofErr w:type="spellEnd"/>
           </w:p>
           <w:p>
             <w:pPr>
@@ -5893,6 +6412,181 @@
     </w:lvl>
   </w:abstractNum>
   <w:abstractNum w:abstractNumId="12" w15:restartNumberingAfterBreak="0">
+    <w:nsid w:val="5E8A0C76"/>
+    <w:multiLevelType w:val="hybridMultilevel"/>
+    <w:tmpl w:val="A84264F8"/>
+    <w:lvl w:ilvl="0" w:tplc="0409000F">
+      <w:start w:val="1"/>
+      <w:numFmt w:val="decimal"/>
+      <w:lvlText w:val="%1."/>
+      <w:lvlJc w:val="left"/>
+      <w:pPr>
+        <w:ind w:left="720" w:hanging="360"/>
+      </w:pPr>
+    </w:lvl>
+    <w:lvl w:ilvl="1" w:tplc="04090019">
+      <w:start w:val="1"/>
+      <w:numFmt w:val="lowerLetter"/>
+      <w:lvlText w:val="%2."/>
+      <w:lvlJc w:val="left"/>
+      <w:pPr>
+        <w:ind w:left="1440" w:hanging="360"/>
+      </w:pPr>
+    </w:lvl>
+    <w:lvl w:ilvl="2" w:tplc="0409001B">
+      <w:start w:val="1"/>
+      <w:numFmt w:val="lowerRoman"/>
+      <w:lvlText w:val="%3."/>
+      <w:lvlJc w:val="right"/>
+      <w:pPr>
+        <w:ind w:left="2160" w:hanging="180"/>
+      </w:pPr>
+    </w:lvl>
+    <w:lvl w:ilvl="3" w:tplc="0409000F">
+      <w:start w:val="1"/>
+      <w:numFmt w:val="decimal"/>
+      <w:lvlText w:val="%4."/>
+      <w:lvlJc w:val="left"/>
+      <w:pPr>
+        <w:ind w:left="2880" w:hanging="360"/>
+      </w:pPr>
+    </w:lvl>
+    <w:lvl w:ilvl="4" w:tplc="04090019">
+      <w:start w:val="1"/>
+      <w:numFmt w:val="lowerLetter"/>
+      <w:lvlText w:val="%5."/>
+      <w:lvlJc w:val="left"/>
+      <w:pPr>
+        <w:ind w:left="3600" w:hanging="360"/>
+      </w:pPr>
+    </w:lvl>
+    <w:lvl w:ilvl="5" w:tplc="0409001B">
+      <w:start w:val="1"/>
+      <w:numFmt w:val="lowerRoman"/>
+      <w:lvlText w:val="%6."/>
+      <w:lvlJc w:val="right"/>
+      <w:pPr>
+        <w:ind w:left="4320" w:hanging="180"/>
+      </w:pPr>
+    </w:lvl>
+    <w:lvl w:ilvl="6" w:tplc="0409000F">
+      <w:start w:val="1"/>
+      <w:numFmt w:val="decimal"/>
+      <w:lvlText w:val="%7."/>
+      <w:lvlJc w:val="left"/>
+      <w:pPr>
+        <w:ind w:left="5040" w:hanging="360"/>
+      </w:pPr>
+    </w:lvl>
+    <w:lvl w:ilvl="7" w:tplc="04090019">
+      <w:start w:val="1"/>
+      <w:numFmt w:val="lowerLetter"/>
+      <w:lvlText w:val="%8."/>
+      <w:lvlJc w:val="left"/>
+      <w:pPr>
+        <w:ind w:left="5760" w:hanging="360"/>
+      </w:pPr>
+    </w:lvl>
+    <w:lvl w:ilvl="8" w:tplc="0409001B">
+      <w:start w:val="1"/>
+      <w:numFmt w:val="lowerRoman"/>
+      <w:lvlText w:val="%9."/>
+      <w:lvlJc w:val="right"/>
+      <w:pPr>
+        <w:ind w:left="6480" w:hanging="180"/>
+      </w:pPr>
+    </w:lvl>
+  </w:abstractNum>
+  <w:abstractNum w:abstractNumId="13" w15:restartNumberingAfterBreak="0">
+    <w:nsid w:val="5EE139FD"/>
+    <w:multiLevelType w:val="hybridMultilevel"/>
+    <w:tmpl w:val="E97609F0"/>
+    <w:lvl w:ilvl="0" w:tplc="04090011">
+      <w:start w:val="1"/>
+      <w:numFmt w:val="decimal"/>
+      <w:lvlText w:val="%1)"/>
+      <w:lvlJc w:val="left"/>
+      <w:pPr>
+        <w:ind w:left="720" w:hanging="360"/>
+      </w:pPr>
+      <w:rPr>
+        <w:rFonts w:hint="default"/>
+      </w:rPr>
+    </w:lvl>
+    <w:lvl w:ilvl="1" w:tplc="04090019" w:tentative="1">
+      <w:start w:val="1"/>
+      <w:numFmt w:val="lowerLetter"/>
+      <w:lvlText w:val="%2."/>
+      <w:lvlJc w:val="left"/>
+      <w:pPr>
+        <w:ind w:left="1440" w:hanging="360"/>
+      </w:pPr>
+    </w:lvl>
+    <w:lvl w:ilvl="2" w:tplc="0409001B" w:tentative="1">
+      <w:start w:val="1"/>
+      <w:numFmt w:val="lowerRoman"/>
+      <w:lvlText w:val="%3."/>
+      <w:lvlJc w:val="right"/>
+      <w:pPr>
+        <w:ind w:left="2160" w:hanging="180"/>
+      </w:pPr>
+    </w:lvl>
+    <w:lvl w:ilvl="3" w:tplc="0409000F" w:tentative="1">
+      <w:start w:val="1"/>
+      <w:numFmt w:val="decimal"/>
+      <w:lvlText w:val="%4."/>
+      <w:lvlJc w:val="left"/>
+      <w:pPr>
+        <w:ind w:left="2880" w:hanging="360"/>
+      </w:pPr>
+    </w:lvl>
+    <w:lvl w:ilvl="4" w:tplc="04090019" w:tentative="1">
+      <w:start w:val="1"/>
+      <w:numFmt w:val="lowerLetter"/>
+      <w:lvlText w:val="%5."/>
+      <w:lvlJc w:val="left"/>
+      <w:pPr>
+        <w:ind w:left="3600" w:hanging="360"/>
+      </w:pPr>
+    </w:lvl>
+    <w:lvl w:ilvl="5" w:tplc="0409001B" w:tentative="1">
+      <w:start w:val="1"/>
+      <w:numFmt w:val="lowerRoman"/>
+      <w:lvlText w:val="%6."/>
+      <w:lvlJc w:val="right"/>
+      <w:pPr>
+        <w:ind w:left="4320" w:hanging="180"/>
+      </w:pPr>
+    </w:lvl>
+    <w:lvl w:ilvl="6" w:tplc="0409000F" w:tentative="1">
+      <w:start w:val="1"/>
+      <w:numFmt w:val="decimal"/>
+      <w:lvlText w:val="%7."/>
+      <w:lvlJc w:val="left"/>
+      <w:pPr>
+        <w:ind w:left="5040" w:hanging="360"/>
+      </w:pPr>
+    </w:lvl>
+    <w:lvl w:ilvl="7" w:tplc="04090019" w:tentative="1">
+      <w:start w:val="1"/>
+      <w:numFmt w:val="lowerLetter"/>
+      <w:lvlText w:val="%8."/>
+      <w:lvlJc w:val="left"/>
+      <w:pPr>
+        <w:ind w:left="5760" w:hanging="360"/>
+      </w:pPr>
+    </w:lvl>
+    <w:lvl w:ilvl="8" w:tplc="0409001B" w:tentative="1">
+      <w:start w:val="1"/>
+      <w:numFmt w:val="lowerRoman"/>
+      <w:lvlText w:val="%9."/>
+      <w:lvlJc w:val="right"/>
+      <w:pPr>
+        <w:ind w:left="6480" w:hanging="180"/>
+      </w:pPr>
+    </w:lvl>
+  </w:abstractNum>
+  <w:abstractNum w:abstractNumId="14" w15:restartNumberingAfterBreak="0">
     <w:nsid w:val="6037645C"/>
     <w:multiLevelType w:val="hybridMultilevel"/>
     <w:tmpl w:val="A60A69F0"/>
@@ -5981,7 +6675,7 @@
       </w:pPr>
     </w:lvl>
   </w:abstractNum>
-  <w:abstractNum w:abstractNumId="13" w15:restartNumberingAfterBreak="0">
+  <w:abstractNum w:abstractNumId="15" w15:restartNumberingAfterBreak="0">
     <w:nsid w:val="77B121F4"/>
     <w:multiLevelType w:val="hybridMultilevel"/>
     <w:tmpl w:val="DFAAF842"/>
@@ -6070,7 +6764,7 @@
       </w:pPr>
     </w:lvl>
   </w:abstractNum>
-  <w:abstractNum w:abstractNumId="14" w15:restartNumberingAfterBreak="0">
+  <w:abstractNum w:abstractNumId="16" w15:restartNumberingAfterBreak="0">
     <w:nsid w:val="7F8E367A"/>
     <w:multiLevelType w:val="hybridMultilevel"/>
     <w:tmpl w:val="BB7C3848"/>
@@ -6172,7 +6866,7 @@
     <w:abstractNumId w:val="6"/>
   </w:num>
   <w:num w:numId="6">
-    <w:abstractNumId w:val="13"/>
+    <w:abstractNumId w:val="15"/>
   </w:num>
   <w:num w:numId="7">
     <w:abstractNumId w:val="7"/>
@@ -6184,7 +6878,7 @@
     <w:abstractNumId w:val="10"/>
   </w:num>
   <w:num w:numId="10">
-    <w:abstractNumId w:val="14"/>
+    <w:abstractNumId w:val="16"/>
     <w:lvlOverride w:ilvl="0">
       <w:startOverride w:val="1"/>
     </w:lvlOverride>
@@ -6214,7 +6908,7 @@
     </w:lvlOverride>
   </w:num>
   <w:num w:numId="11">
-    <w:abstractNumId w:val="12"/>
+    <w:abstractNumId w:val="14"/>
   </w:num>
   <w:num w:numId="12">
     <w:abstractNumId w:val="3"/>
@@ -6281,6 +6975,39 @@
   </w:num>
   <w:num w:numId="15">
     <w:abstractNumId w:val="5"/>
+  </w:num>
+  <w:num w:numId="16">
+    <w:abstractNumId w:val="12"/>
+    <w:lvlOverride w:ilvl="0">
+      <w:startOverride w:val="1"/>
+    </w:lvlOverride>
+    <w:lvlOverride w:ilvl="1">
+      <w:startOverride w:val="1"/>
+    </w:lvlOverride>
+    <w:lvlOverride w:ilvl="2">
+      <w:startOverride w:val="1"/>
+    </w:lvlOverride>
+    <w:lvlOverride w:ilvl="3">
+      <w:startOverride w:val="1"/>
+    </w:lvlOverride>
+    <w:lvlOverride w:ilvl="4">
+      <w:startOverride w:val="1"/>
+    </w:lvlOverride>
+    <w:lvlOverride w:ilvl="5">
+      <w:startOverride w:val="1"/>
+    </w:lvlOverride>
+    <w:lvlOverride w:ilvl="6">
+      <w:startOverride w:val="1"/>
+    </w:lvlOverride>
+    <w:lvlOverride w:ilvl="7">
+      <w:startOverride w:val="1"/>
+    </w:lvlOverride>
+    <w:lvlOverride w:ilvl="8">
+      <w:startOverride w:val="1"/>
+    </w:lvlOverride>
+  </w:num>
+  <w:num w:numId="17">
+    <w:abstractNumId w:val="13"/>
   </w:num>
 </w:numbering>
 </file>

</xml_diff>

<commit_message>
Chore: Update pay and feedback
</commit_message>
<xml_diff>
--- a/English_Alive/Kerri_feedback.docx
+++ b/English_Alive/Kerri_feedback.docx
@@ -5975,8 +5975,6 @@
               </w:rPr>
               <w:t>Isabel</w:t>
             </w:r>
-            <w:bookmarkStart w:id="0" w:name="_GoBack"/>
-            <w:bookmarkEnd w:id="0"/>
           </w:p>
         </w:tc>
       </w:tr>
@@ -6004,62 +6002,326 @@
                 <w:szCs w:val="28"/>
               </w:rPr>
               <w:lastRenderedPageBreak/>
-              <w:t>Class 3</w:t>
-            </w:r>
-            <w:r>
-              <w:rPr>
-                <w:b/>
-                <w:sz w:val="28"/>
-                <w:szCs w:val="28"/>
-              </w:rPr>
-              <w:t xml:space="preserve"> –</w:t>
-            </w:r>
-            <w:r>
-              <w:rPr>
-                <w:b/>
+              <w:t>Class 8 – KARAOKE</w:t>
+            </w:r>
+          </w:p>
+          <w:p>
+            <w:pPr>
+              <w:pStyle w:val="ListParagraph"/>
+              <w:numPr>
+                <w:ilvl w:val="0"/>
+                <w:numId w:val="24"/>
+              </w:numPr>
+              <w:ind w:left="317" w:hanging="283"/>
+              <w:rPr>
+                <w:sz w:val="28"/>
+                <w:szCs w:val="28"/>
+              </w:rPr>
+            </w:pPr>
+            <w:proofErr w:type="spellStart"/>
+            <w:r>
+              <w:rPr>
+                <w:sz w:val="28"/>
+                <w:szCs w:val="28"/>
+              </w:rPr>
+              <w:t>Ss</w:t>
+            </w:r>
+            <w:proofErr w:type="spellEnd"/>
+            <w:r>
+              <w:rPr>
+                <w:sz w:val="28"/>
+                <w:szCs w:val="28"/>
+              </w:rPr>
+              <w:t xml:space="preserve"> put famous characters on pieces of paper in a hat.</w:t>
+            </w:r>
+          </w:p>
+          <w:p>
+            <w:pPr>
+              <w:pStyle w:val="ListParagraph"/>
+              <w:numPr>
+                <w:ilvl w:val="0"/>
+                <w:numId w:val="24"/>
+              </w:numPr>
+              <w:ind w:left="317" w:hanging="283"/>
+              <w:rPr>
+                <w:sz w:val="28"/>
+                <w:szCs w:val="28"/>
+              </w:rPr>
+            </w:pPr>
+            <w:r>
+              <w:rPr>
+                <w:sz w:val="28"/>
+                <w:szCs w:val="28"/>
+              </w:rPr>
+              <w:t xml:space="preserve">Students work in pairs to design questions for each tense type. Give the pairs a particular one or two tenses to work on. Simple, Can/Can’t, To be in present and past. Continuous. </w:t>
+            </w:r>
+            <w:r>
+              <w:rPr>
+                <w:sz w:val="28"/>
+                <w:szCs w:val="28"/>
+              </w:rPr>
+              <w:br/>
+              <w:t xml:space="preserve">Simple: Do I play soccer? </w:t>
+            </w:r>
+            <w:r>
+              <w:rPr>
+                <w:sz w:val="28"/>
+                <w:szCs w:val="28"/>
+              </w:rPr>
+              <w:br/>
+              <w:t>Can / Can’t: Can I sing?</w:t>
+            </w:r>
+            <w:r>
+              <w:rPr>
+                <w:sz w:val="28"/>
+                <w:szCs w:val="28"/>
+              </w:rPr>
+              <w:br/>
+              <w:t xml:space="preserve">To Be: Am I alive? </w:t>
+            </w:r>
+            <w:r>
+              <w:rPr>
+                <w:sz w:val="28"/>
+                <w:szCs w:val="28"/>
+              </w:rPr>
+              <w:br/>
+              <w:t>To Be past: Was I sexy? (If they discover that their person is dead.</w:t>
+            </w:r>
+            <w:r>
+              <w:rPr>
+                <w:sz w:val="28"/>
+                <w:szCs w:val="28"/>
+              </w:rPr>
+              <w:br/>
+              <w:t xml:space="preserve">Continuous: Am I touring now? </w:t>
+            </w:r>
+            <w:r>
+              <w:rPr>
+                <w:sz w:val="28"/>
+                <w:szCs w:val="28"/>
+              </w:rPr>
+              <w:br/>
+              <w:t xml:space="preserve">Talk about the purpose for using each question type. </w:t>
+            </w:r>
+          </w:p>
+          <w:p>
+            <w:pPr>
+              <w:jc w:val="center"/>
+              <w:rPr>
+                <w:b/>
+                <w:sz w:val="28"/>
+                <w:szCs w:val="28"/>
+              </w:rPr>
+            </w:pPr>
+            <w:r>
+              <w:rPr>
+                <w:b/>
+                <w:sz w:val="28"/>
+                <w:szCs w:val="28"/>
+              </w:rPr>
+              <w:t>Students ask questions to discover who they are.</w:t>
+            </w:r>
+            <w:r>
+              <w:rPr>
+                <w:b/>
+                <w:sz w:val="28"/>
+                <w:szCs w:val="28"/>
+              </w:rPr>
+              <w:br/>
+              <w:t>When I did this class with the food and everything this activity actually took the whole class and we didn’t do any karaoke. If you want to do karaoke too then maybe don’t do this activity at all.</w:t>
+            </w:r>
+          </w:p>
+        </w:tc>
+        <w:tc>
+          <w:tcPr>
+            <w:tcW w:w="567" w:type="dxa"/>
+          </w:tcPr>
+          <w:p/>
+        </w:tc>
+        <w:tc>
+          <w:tcPr>
+            <w:tcW w:w="7088" w:type="dxa"/>
+          </w:tcPr>
+          <w:p>
+            <w:pPr>
+              <w:jc w:val="center"/>
+              <w:rPr>
+                <w:b/>
+                <w:sz w:val="28"/>
+                <w:szCs w:val="28"/>
+              </w:rPr>
+            </w:pPr>
+            <w:r>
+              <w:rPr>
+                <w:b/>
+                <w:sz w:val="28"/>
+                <w:szCs w:val="28"/>
+              </w:rPr>
+              <w:t>Class 8 – Feedback</w:t>
+            </w:r>
+          </w:p>
+          <w:p>
+            <w:pPr>
+              <w:jc w:val="center"/>
+              <w:rPr>
+                <w:sz w:val="28"/>
+                <w:szCs w:val="28"/>
+              </w:rPr>
+            </w:pPr>
+          </w:p>
+          <w:p>
+            <w:pPr>
+              <w:pStyle w:val="ListParagraph"/>
+              <w:numPr>
+                <w:ilvl w:val="0"/>
+                <w:numId w:val="25"/>
+              </w:numPr>
+              <w:rPr>
+                <w:sz w:val="28"/>
+                <w:szCs w:val="28"/>
+              </w:rPr>
+            </w:pPr>
+            <w:r>
+              <w:rPr>
+                <w:sz w:val="28"/>
+                <w:szCs w:val="28"/>
+              </w:rPr>
+              <w:t xml:space="preserve">The class started out slow, everyone appeared to be tired and distracted from work. </w:t>
+            </w:r>
+            <w:proofErr w:type="spellStart"/>
+            <w:r>
+              <w:rPr>
+                <w:sz w:val="28"/>
+                <w:szCs w:val="28"/>
+              </w:rPr>
+              <w:t>Jóse</w:t>
+            </w:r>
+            <w:proofErr w:type="spellEnd"/>
+            <w:r>
+              <w:rPr>
                 <w:sz w:val="28"/>
                 <w:szCs w:val="28"/>
               </w:rPr>
               <w:t xml:space="preserve"> </w:t>
             </w:r>
-          </w:p>
-          <w:p>
-            <w:pPr>
-              <w:jc w:val="center"/>
-              <w:rPr>
-                <w:sz w:val="28"/>
-                <w:szCs w:val="28"/>
-              </w:rPr>
-            </w:pPr>
-          </w:p>
-          <w:p>
-            <w:pPr>
-              <w:jc w:val="center"/>
-              <w:rPr>
-                <w:b/>
-                <w:sz w:val="28"/>
-                <w:szCs w:val="28"/>
-              </w:rPr>
-            </w:pPr>
-            <w:r>
-              <w:rPr>
-                <w:sz w:val="28"/>
-                <w:szCs w:val="28"/>
-              </w:rPr>
-              <w:t xml:space="preserve">1. </w:t>
-            </w:r>
-          </w:p>
-        </w:tc>
-        <w:tc>
-          <w:tcPr>
-            <w:tcW w:w="567" w:type="dxa"/>
-          </w:tcPr>
-          <w:p/>
-        </w:tc>
-        <w:tc>
-          <w:tcPr>
-            <w:tcW w:w="7088" w:type="dxa"/>
-          </w:tcPr>
+            <w:r>
+              <w:rPr>
+                <w:sz w:val="28"/>
+                <w:szCs w:val="28"/>
+              </w:rPr>
+              <w:t xml:space="preserve">and </w:t>
+            </w:r>
+            <w:proofErr w:type="spellStart"/>
+            <w:r>
+              <w:rPr>
+                <w:sz w:val="28"/>
+                <w:szCs w:val="28"/>
+              </w:rPr>
+              <w:t>Rafel</w:t>
+            </w:r>
+            <w:proofErr w:type="spellEnd"/>
+            <w:r>
+              <w:rPr>
+                <w:sz w:val="28"/>
+                <w:szCs w:val="28"/>
+              </w:rPr>
+              <w:t xml:space="preserve"> were the only two in class for the first half, so we started out by reviewing their question. </w:t>
+            </w:r>
+          </w:p>
+          <w:p>
+            <w:pPr>
+              <w:pStyle w:val="ListParagraph"/>
+              <w:numPr>
+                <w:ilvl w:val="0"/>
+                <w:numId w:val="25"/>
+              </w:numPr>
+              <w:rPr>
+                <w:sz w:val="28"/>
+                <w:szCs w:val="28"/>
+              </w:rPr>
+            </w:pPr>
+            <w:r>
+              <w:rPr>
+                <w:sz w:val="28"/>
+                <w:szCs w:val="28"/>
+              </w:rPr>
+              <w:t xml:space="preserve">We then played the </w:t>
+            </w:r>
+            <w:proofErr w:type="spellStart"/>
+            <w:r>
+              <w:rPr>
+                <w:sz w:val="28"/>
+                <w:szCs w:val="28"/>
+              </w:rPr>
+              <w:t>Jenga</w:t>
+            </w:r>
+            <w:proofErr w:type="spellEnd"/>
+            <w:r>
+              <w:rPr>
+                <w:sz w:val="28"/>
+                <w:szCs w:val="28"/>
+              </w:rPr>
+              <w:t xml:space="preserve"> game again. They had not been present the first time we played and I felted it was a slower paced game that would help them visualize their errors a little better. </w:t>
+            </w:r>
+          </w:p>
+          <w:p>
+            <w:pPr>
+              <w:pStyle w:val="ListParagraph"/>
+              <w:numPr>
+                <w:ilvl w:val="0"/>
+                <w:numId w:val="25"/>
+              </w:numPr>
+              <w:rPr>
+                <w:sz w:val="28"/>
+                <w:szCs w:val="28"/>
+              </w:rPr>
+            </w:pPr>
+            <w:r>
+              <w:rPr>
+                <w:sz w:val="28"/>
+                <w:szCs w:val="28"/>
+              </w:rPr>
+              <w:t xml:space="preserve">Because we didn’t know who/how many people were going to make it to class Thursday we had decided to order pizza instead of bringing food. At the beginning of class we DID order pizza… but it never arrived. I’m not sure where they ordered from, Jose “knew a place” … </w:t>
+            </w:r>
+            <w:proofErr w:type="spellStart"/>
+            <w:r>
+              <w:rPr>
+                <w:sz w:val="28"/>
+                <w:szCs w:val="28"/>
+              </w:rPr>
+              <w:t>haha</w:t>
+            </w:r>
+            <w:proofErr w:type="spellEnd"/>
+            <w:r>
+              <w:rPr>
+                <w:sz w:val="28"/>
+                <w:szCs w:val="28"/>
+              </w:rPr>
+              <w:t xml:space="preserve">. </w:t>
+            </w:r>
+          </w:p>
+          <w:p>
+            <w:pPr>
+              <w:pStyle w:val="ListParagraph"/>
+              <w:numPr>
+                <w:ilvl w:val="0"/>
+                <w:numId w:val="25"/>
+              </w:numPr>
+              <w:rPr>
+                <w:sz w:val="28"/>
+                <w:szCs w:val="28"/>
+              </w:rPr>
+            </w:pPr>
+            <w:r>
+              <w:rPr>
+                <w:sz w:val="28"/>
+                <w:szCs w:val="28"/>
+              </w:rPr>
+              <w:t xml:space="preserve">Anyways, when 9 arrived we called the restaurant again, and when they still didn’t have it ready we canceled the order. </w:t>
+            </w:r>
+            <w:bookmarkStart w:id="0" w:name="_GoBack"/>
+            <w:bookmarkEnd w:id="0"/>
+          </w:p>
           <w:p>
             <w:pPr>
               <w:jc w:val="center"/>
@@ -7027,6 +7289,95 @@
     </w:lvl>
   </w:abstractNum>
   <w:abstractNum w:abstractNumId="7" w15:restartNumberingAfterBreak="0">
+    <w:nsid w:val="35617C97"/>
+    <w:multiLevelType w:val="hybridMultilevel"/>
+    <w:tmpl w:val="0A9EA532"/>
+    <w:lvl w:ilvl="0" w:tplc="FE162E36">
+      <w:start w:val="1"/>
+      <w:numFmt w:val="decimal"/>
+      <w:lvlText w:val="%1."/>
+      <w:lvlJc w:val="left"/>
+      <w:pPr>
+        <w:ind w:left="720" w:hanging="360"/>
+      </w:pPr>
+      <w:rPr>
+        <w:sz w:val="24"/>
+      </w:rPr>
+    </w:lvl>
+    <w:lvl w:ilvl="1" w:tplc="04090019">
+      <w:start w:val="1"/>
+      <w:numFmt w:val="lowerLetter"/>
+      <w:lvlText w:val="%2."/>
+      <w:lvlJc w:val="left"/>
+      <w:pPr>
+        <w:ind w:left="1440" w:hanging="360"/>
+      </w:pPr>
+    </w:lvl>
+    <w:lvl w:ilvl="2" w:tplc="0409001B">
+      <w:start w:val="1"/>
+      <w:numFmt w:val="lowerRoman"/>
+      <w:lvlText w:val="%3."/>
+      <w:lvlJc w:val="right"/>
+      <w:pPr>
+        <w:ind w:left="2160" w:hanging="180"/>
+      </w:pPr>
+    </w:lvl>
+    <w:lvl w:ilvl="3" w:tplc="0409000F">
+      <w:start w:val="1"/>
+      <w:numFmt w:val="decimal"/>
+      <w:lvlText w:val="%4."/>
+      <w:lvlJc w:val="left"/>
+      <w:pPr>
+        <w:ind w:left="2880" w:hanging="360"/>
+      </w:pPr>
+    </w:lvl>
+    <w:lvl w:ilvl="4" w:tplc="04090019">
+      <w:start w:val="1"/>
+      <w:numFmt w:val="lowerLetter"/>
+      <w:lvlText w:val="%5."/>
+      <w:lvlJc w:val="left"/>
+      <w:pPr>
+        <w:ind w:left="3600" w:hanging="360"/>
+      </w:pPr>
+    </w:lvl>
+    <w:lvl w:ilvl="5" w:tplc="0409001B">
+      <w:start w:val="1"/>
+      <w:numFmt w:val="lowerRoman"/>
+      <w:lvlText w:val="%6."/>
+      <w:lvlJc w:val="right"/>
+      <w:pPr>
+        <w:ind w:left="4320" w:hanging="180"/>
+      </w:pPr>
+    </w:lvl>
+    <w:lvl w:ilvl="6" w:tplc="0409000F">
+      <w:start w:val="1"/>
+      <w:numFmt w:val="decimal"/>
+      <w:lvlText w:val="%7."/>
+      <w:lvlJc w:val="left"/>
+      <w:pPr>
+        <w:ind w:left="5040" w:hanging="360"/>
+      </w:pPr>
+    </w:lvl>
+    <w:lvl w:ilvl="7" w:tplc="04090019">
+      <w:start w:val="1"/>
+      <w:numFmt w:val="lowerLetter"/>
+      <w:lvlText w:val="%8."/>
+      <w:lvlJc w:val="left"/>
+      <w:pPr>
+        <w:ind w:left="5760" w:hanging="360"/>
+      </w:pPr>
+    </w:lvl>
+    <w:lvl w:ilvl="8" w:tplc="0409001B">
+      <w:start w:val="1"/>
+      <w:numFmt w:val="lowerRoman"/>
+      <w:lvlText w:val="%9."/>
+      <w:lvlJc w:val="right"/>
+      <w:pPr>
+        <w:ind w:left="6480" w:hanging="180"/>
+      </w:pPr>
+    </w:lvl>
+  </w:abstractNum>
+  <w:abstractNum w:abstractNumId="8" w15:restartNumberingAfterBreak="0">
     <w:nsid w:val="36A81175"/>
     <w:multiLevelType w:val="hybridMultilevel"/>
     <w:tmpl w:val="57CA6EEA"/>
@@ -7115,7 +7466,7 @@
       </w:pPr>
     </w:lvl>
   </w:abstractNum>
-  <w:abstractNum w:abstractNumId="8" w15:restartNumberingAfterBreak="0">
+  <w:abstractNum w:abstractNumId="9" w15:restartNumberingAfterBreak="0">
     <w:nsid w:val="374C0F6B"/>
     <w:multiLevelType w:val="hybridMultilevel"/>
     <w:tmpl w:val="696E2BB8"/>
@@ -7201,7 +7552,7 @@
       </w:pPr>
     </w:lvl>
   </w:abstractNum>
-  <w:abstractNum w:abstractNumId="9" w15:restartNumberingAfterBreak="0">
+  <w:abstractNum w:abstractNumId="10" w15:restartNumberingAfterBreak="0">
     <w:nsid w:val="3D1A47EC"/>
     <w:multiLevelType w:val="hybridMultilevel"/>
     <w:tmpl w:val="1AE4EB96"/>
@@ -7287,7 +7638,7 @@
       </w:pPr>
     </w:lvl>
   </w:abstractNum>
-  <w:abstractNum w:abstractNumId="10" w15:restartNumberingAfterBreak="0">
+  <w:abstractNum w:abstractNumId="11" w15:restartNumberingAfterBreak="0">
     <w:nsid w:val="487856DF"/>
     <w:multiLevelType w:val="hybridMultilevel"/>
     <w:tmpl w:val="9AB4567C"/>
@@ -7376,7 +7727,7 @@
       </w:pPr>
     </w:lvl>
   </w:abstractNum>
-  <w:abstractNum w:abstractNumId="11" w15:restartNumberingAfterBreak="0">
+  <w:abstractNum w:abstractNumId="12" w15:restartNumberingAfterBreak="0">
     <w:nsid w:val="4A1D0C49"/>
     <w:multiLevelType w:val="hybridMultilevel"/>
     <w:tmpl w:val="12BC298A"/>
@@ -7465,7 +7816,7 @@
       </w:pPr>
     </w:lvl>
   </w:abstractNum>
-  <w:abstractNum w:abstractNumId="12" w15:restartNumberingAfterBreak="0">
+  <w:abstractNum w:abstractNumId="13" w15:restartNumberingAfterBreak="0">
     <w:nsid w:val="507D1257"/>
     <w:multiLevelType w:val="hybridMultilevel"/>
     <w:tmpl w:val="F3C45DDE"/>
@@ -7554,7 +7905,7 @@
       </w:pPr>
     </w:lvl>
   </w:abstractNum>
-  <w:abstractNum w:abstractNumId="13" w15:restartNumberingAfterBreak="0">
+  <w:abstractNum w:abstractNumId="14" w15:restartNumberingAfterBreak="0">
     <w:nsid w:val="54DA7F2F"/>
     <w:multiLevelType w:val="hybridMultilevel"/>
     <w:tmpl w:val="9918B1F8"/>
@@ -7643,7 +7994,7 @@
       </w:pPr>
     </w:lvl>
   </w:abstractNum>
-  <w:abstractNum w:abstractNumId="14" w15:restartNumberingAfterBreak="0">
+  <w:abstractNum w:abstractNumId="15" w15:restartNumberingAfterBreak="0">
     <w:nsid w:val="585D2B83"/>
     <w:multiLevelType w:val="hybridMultilevel"/>
     <w:tmpl w:val="B4C67D3E"/>
@@ -7732,7 +8083,7 @@
       </w:pPr>
     </w:lvl>
   </w:abstractNum>
-  <w:abstractNum w:abstractNumId="15" w15:restartNumberingAfterBreak="0">
+  <w:abstractNum w:abstractNumId="16" w15:restartNumberingAfterBreak="0">
     <w:nsid w:val="5C834BBE"/>
     <w:multiLevelType w:val="hybridMultilevel"/>
     <w:tmpl w:val="8732FA38"/>
@@ -7821,7 +8172,7 @@
       </w:pPr>
     </w:lvl>
   </w:abstractNum>
-  <w:abstractNum w:abstractNumId="16" w15:restartNumberingAfterBreak="0">
+  <w:abstractNum w:abstractNumId="17" w15:restartNumberingAfterBreak="0">
     <w:nsid w:val="5CBD17C9"/>
     <w:multiLevelType w:val="hybridMultilevel"/>
     <w:tmpl w:val="3E7EE01C"/>
@@ -7907,7 +8258,7 @@
       </w:pPr>
     </w:lvl>
   </w:abstractNum>
-  <w:abstractNum w:abstractNumId="17" w15:restartNumberingAfterBreak="0">
+  <w:abstractNum w:abstractNumId="18" w15:restartNumberingAfterBreak="0">
     <w:nsid w:val="5CE916BC"/>
     <w:multiLevelType w:val="hybridMultilevel"/>
     <w:tmpl w:val="8478899E"/>
@@ -7993,7 +8344,7 @@
       </w:pPr>
     </w:lvl>
   </w:abstractNum>
-  <w:abstractNum w:abstractNumId="18" w15:restartNumberingAfterBreak="0">
+  <w:abstractNum w:abstractNumId="19" w15:restartNumberingAfterBreak="0">
     <w:nsid w:val="5E8A0C76"/>
     <w:multiLevelType w:val="hybridMultilevel"/>
     <w:tmpl w:val="A84264F8"/>
@@ -8079,7 +8430,7 @@
       </w:pPr>
     </w:lvl>
   </w:abstractNum>
-  <w:abstractNum w:abstractNumId="19" w15:restartNumberingAfterBreak="0">
+  <w:abstractNum w:abstractNumId="20" w15:restartNumberingAfterBreak="0">
     <w:nsid w:val="5EE139FD"/>
     <w:multiLevelType w:val="hybridMultilevel"/>
     <w:tmpl w:val="E97609F0"/>
@@ -8168,7 +8519,7 @@
       </w:pPr>
     </w:lvl>
   </w:abstractNum>
-  <w:abstractNum w:abstractNumId="20" w15:restartNumberingAfterBreak="0">
+  <w:abstractNum w:abstractNumId="21" w15:restartNumberingAfterBreak="0">
     <w:nsid w:val="6037645C"/>
     <w:multiLevelType w:val="hybridMultilevel"/>
     <w:tmpl w:val="A60A69F0"/>
@@ -8257,7 +8608,96 @@
       </w:pPr>
     </w:lvl>
   </w:abstractNum>
-  <w:abstractNum w:abstractNumId="21" w15:restartNumberingAfterBreak="0">
+  <w:abstractNum w:abstractNumId="22" w15:restartNumberingAfterBreak="0">
+    <w:nsid w:val="75366ACF"/>
+    <w:multiLevelType w:val="hybridMultilevel"/>
+    <w:tmpl w:val="33DE5C08"/>
+    <w:lvl w:ilvl="0" w:tplc="04090011">
+      <w:start w:val="1"/>
+      <w:numFmt w:val="decimal"/>
+      <w:lvlText w:val="%1)"/>
+      <w:lvlJc w:val="left"/>
+      <w:pPr>
+        <w:ind w:left="720" w:hanging="360"/>
+      </w:pPr>
+      <w:rPr>
+        <w:rFonts w:hint="default"/>
+      </w:rPr>
+    </w:lvl>
+    <w:lvl w:ilvl="1" w:tplc="04090019" w:tentative="1">
+      <w:start w:val="1"/>
+      <w:numFmt w:val="lowerLetter"/>
+      <w:lvlText w:val="%2."/>
+      <w:lvlJc w:val="left"/>
+      <w:pPr>
+        <w:ind w:left="1440" w:hanging="360"/>
+      </w:pPr>
+    </w:lvl>
+    <w:lvl w:ilvl="2" w:tplc="0409001B" w:tentative="1">
+      <w:start w:val="1"/>
+      <w:numFmt w:val="lowerRoman"/>
+      <w:lvlText w:val="%3."/>
+      <w:lvlJc w:val="right"/>
+      <w:pPr>
+        <w:ind w:left="2160" w:hanging="180"/>
+      </w:pPr>
+    </w:lvl>
+    <w:lvl w:ilvl="3" w:tplc="0409000F" w:tentative="1">
+      <w:start w:val="1"/>
+      <w:numFmt w:val="decimal"/>
+      <w:lvlText w:val="%4."/>
+      <w:lvlJc w:val="left"/>
+      <w:pPr>
+        <w:ind w:left="2880" w:hanging="360"/>
+      </w:pPr>
+    </w:lvl>
+    <w:lvl w:ilvl="4" w:tplc="04090019" w:tentative="1">
+      <w:start w:val="1"/>
+      <w:numFmt w:val="lowerLetter"/>
+      <w:lvlText w:val="%5."/>
+      <w:lvlJc w:val="left"/>
+      <w:pPr>
+        <w:ind w:left="3600" w:hanging="360"/>
+      </w:pPr>
+    </w:lvl>
+    <w:lvl w:ilvl="5" w:tplc="0409001B" w:tentative="1">
+      <w:start w:val="1"/>
+      <w:numFmt w:val="lowerRoman"/>
+      <w:lvlText w:val="%6."/>
+      <w:lvlJc w:val="right"/>
+      <w:pPr>
+        <w:ind w:left="4320" w:hanging="180"/>
+      </w:pPr>
+    </w:lvl>
+    <w:lvl w:ilvl="6" w:tplc="0409000F" w:tentative="1">
+      <w:start w:val="1"/>
+      <w:numFmt w:val="decimal"/>
+      <w:lvlText w:val="%7."/>
+      <w:lvlJc w:val="left"/>
+      <w:pPr>
+        <w:ind w:left="5040" w:hanging="360"/>
+      </w:pPr>
+    </w:lvl>
+    <w:lvl w:ilvl="7" w:tplc="04090019" w:tentative="1">
+      <w:start w:val="1"/>
+      <w:numFmt w:val="lowerLetter"/>
+      <w:lvlText w:val="%8."/>
+      <w:lvlJc w:val="left"/>
+      <w:pPr>
+        <w:ind w:left="5760" w:hanging="360"/>
+      </w:pPr>
+    </w:lvl>
+    <w:lvl w:ilvl="8" w:tplc="0409001B" w:tentative="1">
+      <w:start w:val="1"/>
+      <w:numFmt w:val="lowerRoman"/>
+      <w:lvlText w:val="%9."/>
+      <w:lvlJc w:val="right"/>
+      <w:pPr>
+        <w:ind w:left="6480" w:hanging="180"/>
+      </w:pPr>
+    </w:lvl>
+  </w:abstractNum>
+  <w:abstractNum w:abstractNumId="23" w15:restartNumberingAfterBreak="0">
     <w:nsid w:val="77B121F4"/>
     <w:multiLevelType w:val="hybridMultilevel"/>
     <w:tmpl w:val="DFAAF842"/>
@@ -8346,7 +8786,7 @@
       </w:pPr>
     </w:lvl>
   </w:abstractNum>
-  <w:abstractNum w:abstractNumId="22" w15:restartNumberingAfterBreak="0">
+  <w:abstractNum w:abstractNumId="24" w15:restartNumberingAfterBreak="0">
     <w:nsid w:val="7F8E367A"/>
     <w:multiLevelType w:val="hybridMultilevel"/>
     <w:tmpl w:val="BB7C3848"/>
@@ -8433,10 +8873,10 @@
     </w:lvl>
   </w:abstractNum>
   <w:num w:numId="1">
-    <w:abstractNumId w:val="14"/>
+    <w:abstractNumId w:val="15"/>
   </w:num>
   <w:num w:numId="2">
-    <w:abstractNumId w:val="13"/>
+    <w:abstractNumId w:val="14"/>
   </w:num>
   <w:num w:numId="3">
     <w:abstractNumId w:val="6"/>
@@ -8445,22 +8885,22 @@
     <w:abstractNumId w:val="2"/>
   </w:num>
   <w:num w:numId="5">
-    <w:abstractNumId w:val="10"/>
+    <w:abstractNumId w:val="11"/>
   </w:num>
   <w:num w:numId="6">
-    <w:abstractNumId w:val="21"/>
+    <w:abstractNumId w:val="23"/>
   </w:num>
   <w:num w:numId="7">
-    <w:abstractNumId w:val="11"/>
+    <w:abstractNumId w:val="12"/>
   </w:num>
   <w:num w:numId="8">
     <w:abstractNumId w:val="3"/>
   </w:num>
   <w:num w:numId="9">
-    <w:abstractNumId w:val="15"/>
+    <w:abstractNumId w:val="16"/>
   </w:num>
   <w:num w:numId="10">
-    <w:abstractNumId w:val="22"/>
+    <w:abstractNumId w:val="24"/>
     <w:lvlOverride w:ilvl="0">
       <w:startOverride w:val="1"/>
     </w:lvlOverride>
@@ -8490,7 +8930,7 @@
     </w:lvlOverride>
   </w:num>
   <w:num w:numId="11">
-    <w:abstractNumId w:val="20"/>
+    <w:abstractNumId w:val="21"/>
   </w:num>
   <w:num w:numId="12">
     <w:abstractNumId w:val="5"/>
@@ -8523,7 +8963,7 @@
     </w:lvlOverride>
   </w:num>
   <w:num w:numId="13">
-    <w:abstractNumId w:val="16"/>
+    <w:abstractNumId w:val="17"/>
   </w:num>
   <w:num w:numId="14">
     <w:abstractNumId w:val="4"/>
@@ -8556,10 +8996,10 @@
     </w:lvlOverride>
   </w:num>
   <w:num w:numId="15">
-    <w:abstractNumId w:val="8"/>
+    <w:abstractNumId w:val="9"/>
   </w:num>
   <w:num w:numId="16">
-    <w:abstractNumId w:val="18"/>
+    <w:abstractNumId w:val="19"/>
     <w:lvlOverride w:ilvl="0">
       <w:startOverride w:val="1"/>
     </w:lvlOverride>
@@ -8589,10 +9029,10 @@
     </w:lvlOverride>
   </w:num>
   <w:num w:numId="17">
-    <w:abstractNumId w:val="19"/>
+    <w:abstractNumId w:val="20"/>
   </w:num>
   <w:num w:numId="18">
-    <w:abstractNumId w:val="17"/>
+    <w:abstractNumId w:val="18"/>
     <w:lvlOverride w:ilvl="0">
       <w:startOverride w:val="1"/>
     </w:lvlOverride>
@@ -8655,10 +9095,10 @@
     </w:lvlOverride>
   </w:num>
   <w:num w:numId="21">
-    <w:abstractNumId w:val="12"/>
+    <w:abstractNumId w:val="13"/>
   </w:num>
   <w:num w:numId="22">
-    <w:abstractNumId w:val="9"/>
+    <w:abstractNumId w:val="10"/>
     <w:lvlOverride w:ilvl="0">
       <w:startOverride w:val="1"/>
     </w:lvlOverride>
@@ -8688,7 +9128,40 @@
     </w:lvlOverride>
   </w:num>
   <w:num w:numId="23">
+    <w:abstractNumId w:val="8"/>
+  </w:num>
+  <w:num w:numId="24">
     <w:abstractNumId w:val="7"/>
+    <w:lvlOverride w:ilvl="0">
+      <w:startOverride w:val="1"/>
+    </w:lvlOverride>
+    <w:lvlOverride w:ilvl="1">
+      <w:startOverride w:val="1"/>
+    </w:lvlOverride>
+    <w:lvlOverride w:ilvl="2">
+      <w:startOverride w:val="1"/>
+    </w:lvlOverride>
+    <w:lvlOverride w:ilvl="3">
+      <w:startOverride w:val="1"/>
+    </w:lvlOverride>
+    <w:lvlOverride w:ilvl="4">
+      <w:startOverride w:val="1"/>
+    </w:lvlOverride>
+    <w:lvlOverride w:ilvl="5">
+      <w:startOverride w:val="1"/>
+    </w:lvlOverride>
+    <w:lvlOverride w:ilvl="6">
+      <w:startOverride w:val="1"/>
+    </w:lvlOverride>
+    <w:lvlOverride w:ilvl="7">
+      <w:startOverride w:val="1"/>
+    </w:lvlOverride>
+    <w:lvlOverride w:ilvl="8">
+      <w:startOverride w:val="1"/>
+    </w:lvlOverride>
+  </w:num>
+  <w:num w:numId="25">
+    <w:abstractNumId w:val="22"/>
   </w:num>
 </w:numbering>
 </file>

</xml_diff>